<commit_message>
Fix bug in user guide code
</commit_message>
<xml_diff>
--- a/RHITUMC/UserGuide.docx
+++ b/RHITUMC/UserGuide.docx
@@ -2,8 +2,6 @@
 <file path=word/document.xml><?xml version="1.0" encoding="utf-8"?>
 <w:document xmlns:wpc="http://schemas.microsoft.com/office/word/2010/wordprocessingCanvas" xmlns:mo="http://schemas.microsoft.com/office/mac/office/2008/main" xmlns:mc="http://schemas.openxmlformats.org/markup-compatibility/2006" xmlns:mv="urn:schemas-microsoft-com:mac:vml" xmlns:o="urn:schemas-microsoft-com:office:office" xmlns:r="http://schemas.openxmlformats.org/officeDocument/2006/relationships" xmlns:m="http://schemas.openxmlformats.org/officeDocument/2006/math" xmlns:v="urn:schemas-microsoft-com:vml" xmlns:wp14="http://schemas.microsoft.com/office/word/2010/wordprocessingDrawing" xmlns:wp="http://schemas.openxmlformats.org/drawingml/2006/wordprocessingDrawing" xmlns:w10="urn:schemas-microsoft-com:office:word" xmlns:w="http://schemas.openxmlformats.org/wordprocessingml/2006/main" xmlns:w14="http://schemas.microsoft.com/office/word/2010/wordml" xmlns:wpg="http://schemas.microsoft.com/office/word/2010/wordprocessingGroup" xmlns:wpi="http://schemas.microsoft.com/office/word/2010/wordprocessingInk" xmlns:wne="http://schemas.microsoft.com/office/word/2006/wordml" xmlns:wps="http://schemas.microsoft.com/office/word/2010/wordprocessingShape" mc:Ignorable="w14 wp14">
   <w:body>
-    <w:bookmarkStart w:id="0" w:name="_GoBack" w:displacedByCustomXml="next"/>
-    <w:bookmarkEnd w:id="0" w:displacedByCustomXml="next"/>
     <w:sdt>
       <w:sdtPr>
         <w:rPr>
@@ -129,9 +127,6 @@
             <w:alias w:val="Subtitle"/>
             <w:tag w:val="Subtitle"/>
             <w:id w:val="30555238"/>
-            <w:placeholder>
-              <w:docPart w:val="EED33354C425524DACE277B9D6D652E5"/>
-            </w:placeholder>
             <w:text/>
           </w:sdtPr>
           <w:sdtEndPr/>
@@ -2684,398 +2679,398 @@
       <w:pPr>
         <w:pStyle w:val="Heading1"/>
       </w:pPr>
-      <w:bookmarkStart w:id="1" w:name="_Toc250895479"/>
+      <w:bookmarkStart w:id="0" w:name="_Toc250895479"/>
       <w:r>
         <w:t>Administrator Portal</w:t>
       </w:r>
+      <w:bookmarkEnd w:id="0"/>
+    </w:p>
+    <w:p>
+      <w:pPr>
+        <w:pStyle w:val="Heading2"/>
+      </w:pPr>
+      <w:bookmarkStart w:id="1" w:name="_Toc250895480"/>
+      <w:r>
+        <w:t>Management System</w:t>
+      </w:r>
       <w:bookmarkEnd w:id="1"/>
     </w:p>
     <w:p>
       <w:pPr>
+        <w:pStyle w:val="Heading3"/>
+      </w:pPr>
+      <w:bookmarkStart w:id="2" w:name="_Toc250895481"/>
+      <w:r>
+        <w:t>Auth Module</w:t>
+      </w:r>
+      <w:bookmarkEnd w:id="2"/>
+    </w:p>
+    <w:p>
+      <w:pPr>
+        <w:pStyle w:val="Heading3"/>
+      </w:pPr>
+      <w:bookmarkStart w:id="3" w:name="_Toc250895482"/>
+      <w:r>
+        <w:t>Conference Module</w:t>
+      </w:r>
+      <w:bookmarkEnd w:id="3"/>
+    </w:p>
+    <w:p>
+      <w:pPr>
+        <w:pStyle w:val="Heading4"/>
+      </w:pPr>
+      <w:bookmarkStart w:id="4" w:name="_Toc250895483"/>
+      <w:r>
+        <w:t>Attendees Submodule</w:t>
+      </w:r>
+      <w:bookmarkEnd w:id="4"/>
+    </w:p>
+    <w:p>
+      <w:pPr>
+        <w:pStyle w:val="Heading4"/>
+      </w:pPr>
+      <w:bookmarkStart w:id="5" w:name="_Toc250895484"/>
+      <w:r>
+        <w:t>Conferences Submodule</w:t>
+      </w:r>
+      <w:bookmarkEnd w:id="5"/>
+    </w:p>
+    <w:p>
+      <w:pPr>
+        <w:pStyle w:val="Heading4"/>
+      </w:pPr>
+      <w:bookmarkStart w:id="6" w:name="_Toc250895485"/>
+      <w:r>
+        <w:t>Contactees Submodule</w:t>
+      </w:r>
+      <w:bookmarkEnd w:id="6"/>
+    </w:p>
+    <w:p>
+      <w:pPr>
+        <w:pStyle w:val="Heading4"/>
+      </w:pPr>
+      <w:bookmarkStart w:id="7" w:name="_Toc250895486"/>
+      <w:r>
+        <w:t>Days Submodule</w:t>
+      </w:r>
+      <w:bookmarkEnd w:id="7"/>
+    </w:p>
+    <w:p>
+      <w:pPr>
+        <w:pStyle w:val="Heading4"/>
+      </w:pPr>
+      <w:bookmarkStart w:id="8" w:name="_Toc250895487"/>
+      <w:r>
+        <w:t>Pages Submodule</w:t>
+      </w:r>
+      <w:bookmarkEnd w:id="8"/>
+    </w:p>
+    <w:p>
+      <w:pPr>
+        <w:pStyle w:val="Heading4"/>
+      </w:pPr>
+      <w:bookmarkStart w:id="9" w:name="_Toc250895488"/>
+      <w:r>
+        <w:t>Rooms Submodule</w:t>
+      </w:r>
+      <w:bookmarkEnd w:id="9"/>
+    </w:p>
+    <w:p>
+      <w:pPr>
+        <w:pStyle w:val="Heading4"/>
+      </w:pPr>
+      <w:bookmarkStart w:id="10" w:name="_Toc250895489"/>
+      <w:r>
+        <w:t>Schedules Submodule</w:t>
+      </w:r>
+      <w:bookmarkEnd w:id="10"/>
+    </w:p>
+    <w:p>
+      <w:pPr>
+        <w:pStyle w:val="Heading4"/>
+      </w:pPr>
+      <w:bookmarkStart w:id="11" w:name="_Toc250895490"/>
+      <w:r>
+        <w:t>Sessions Submodule</w:t>
+      </w:r>
+      <w:bookmarkEnd w:id="11"/>
+    </w:p>
+    <w:p>
+      <w:pPr>
+        <w:pStyle w:val="Heading4"/>
+      </w:pPr>
+      <w:bookmarkStart w:id="12" w:name="_Toc250895491"/>
+      <w:r>
+        <w:t>Time Slots Submodule</w:t>
+      </w:r>
+      <w:bookmarkEnd w:id="12"/>
+    </w:p>
+    <w:p>
+      <w:pPr>
+        <w:pStyle w:val="Heading3"/>
+      </w:pPr>
+      <w:bookmarkStart w:id="13" w:name="_Toc250895492"/>
+      <w:r>
+        <w:t>Sites Module</w:t>
+      </w:r>
+      <w:bookmarkEnd w:id="13"/>
+    </w:p>
+    <w:p>
+      <w:pPr>
+        <w:pStyle w:val="Heading1"/>
+      </w:pPr>
+      <w:bookmarkStart w:id="14" w:name="_Toc250895493"/>
+      <w:r>
+        <w:t>Important Actions</w:t>
+      </w:r>
+      <w:bookmarkEnd w:id="14"/>
+    </w:p>
+    <w:p>
+      <w:pPr>
         <w:pStyle w:val="Heading2"/>
       </w:pPr>
-      <w:bookmarkStart w:id="2" w:name="_Toc250895480"/>
-      <w:r>
-        <w:t>Management System</w:t>
-      </w:r>
-      <w:bookmarkEnd w:id="2"/>
+      <w:bookmarkStart w:id="15" w:name="_Toc250895494"/>
+      <w:r>
+        <w:t>In the Management System</w:t>
+      </w:r>
+      <w:bookmarkEnd w:id="15"/>
     </w:p>
     <w:p>
       <w:pPr>
         <w:pStyle w:val="Heading3"/>
       </w:pPr>
-      <w:bookmarkStart w:id="3" w:name="_Toc250895481"/>
-      <w:r>
-        <w:t>Auth Module</w:t>
-      </w:r>
-      <w:bookmarkEnd w:id="3"/>
+      <w:bookmarkStart w:id="16" w:name="_Toc250895495"/>
+      <w:r>
+        <w:t>Creating a New Conference</w:t>
+      </w:r>
+      <w:bookmarkEnd w:id="16"/>
     </w:p>
     <w:p>
       <w:pPr>
         <w:pStyle w:val="Heading3"/>
       </w:pPr>
-      <w:bookmarkStart w:id="4" w:name="_Toc250895482"/>
-      <w:r>
-        <w:t>Conference Module</w:t>
-      </w:r>
-      <w:bookmarkEnd w:id="4"/>
+      <w:bookmarkStart w:id="17" w:name="_Toc250895496"/>
+      <w:r>
+        <w:t>Creating Sessions for a Conference</w:t>
+      </w:r>
+      <w:bookmarkEnd w:id="17"/>
+    </w:p>
+    <w:p>
+      <w:pPr>
+        <w:pStyle w:val="Heading3"/>
+      </w:pPr>
+      <w:bookmarkStart w:id="18" w:name="_Toc250895497"/>
+      <w:r>
+        <w:t>Manually Creating an Attendee</w:t>
+      </w:r>
+      <w:bookmarkEnd w:id="18"/>
+    </w:p>
+    <w:p>
+      <w:pPr>
+        <w:pStyle w:val="Heading3"/>
+      </w:pPr>
+      <w:bookmarkStart w:id="19" w:name="_Toc250895498"/>
+      <w:r>
+        <w:t xml:space="preserve">Creating new </w:t>
+      </w:r>
+      <w:r>
+        <w:t>W</w:t>
+      </w:r>
+      <w:r>
+        <w:t>ebsite Pages</w:t>
+      </w:r>
+      <w:bookmarkEnd w:id="19"/>
+    </w:p>
+    <w:p>
+      <w:pPr>
+        <w:pStyle w:val="Heading3"/>
+      </w:pPr>
+      <w:bookmarkStart w:id="20" w:name="_Toc250895499"/>
+      <w:r>
+        <w:t xml:space="preserve">Creating new Website </w:t>
+      </w:r>
+      <w:r>
+        <w:t>Links</w:t>
+      </w:r>
+      <w:bookmarkEnd w:id="20"/>
+    </w:p>
+    <w:p>
+      <w:pPr>
+        <w:pStyle w:val="Heading2"/>
+      </w:pPr>
+      <w:bookmarkStart w:id="21" w:name="_Toc250895500"/>
+      <w:r>
+        <w:t>Other Administrator Portal Actions</w:t>
+      </w:r>
+      <w:bookmarkEnd w:id="21"/>
+    </w:p>
+    <w:p>
+      <w:pPr>
+        <w:pStyle w:val="Heading3"/>
+      </w:pPr>
+      <w:bookmarkStart w:id="22" w:name="_Toc250895501"/>
+      <w:r>
+        <w:t>Emailing all Attendees in a Conference</w:t>
+      </w:r>
+      <w:bookmarkEnd w:id="22"/>
+    </w:p>
+    <w:p>
+      <w:pPr>
+        <w:pStyle w:val="Heading3"/>
+      </w:pPr>
+      <w:bookmarkStart w:id="23" w:name="_Toc250895502"/>
+      <w:r>
+        <w:t>Generating LaTeX Schedule File</w:t>
+      </w:r>
+      <w:bookmarkEnd w:id="23"/>
+    </w:p>
+    <w:p>
+      <w:pPr>
+        <w:pStyle w:val="Heading1"/>
+      </w:pPr>
+      <w:bookmarkStart w:id="24" w:name="_Toc250895503"/>
+      <w:r>
+        <w:t>Setup Information</w:t>
+      </w:r>
+      <w:bookmarkEnd w:id="24"/>
+    </w:p>
+    <w:p>
+      <w:pPr>
+        <w:pStyle w:val="Heading2"/>
+      </w:pPr>
+      <w:bookmarkStart w:id="25" w:name="_Toc250895504"/>
+      <w:r>
+        <w:t>Installing the Application from Scratch</w:t>
+      </w:r>
+      <w:bookmarkEnd w:id="25"/>
+    </w:p>
+    <w:p>
+      <w:pPr>
+        <w:pStyle w:val="Heading3"/>
+      </w:pPr>
+      <w:bookmarkStart w:id="26" w:name="_Toc250895505"/>
+      <w:r>
+        <w:t>Linux</w:t>
+      </w:r>
+      <w:bookmarkEnd w:id="26"/>
     </w:p>
     <w:p>
       <w:pPr>
         <w:pStyle w:val="Heading4"/>
       </w:pPr>
-      <w:bookmarkStart w:id="5" w:name="_Toc250895483"/>
-      <w:r>
-        <w:t>Attendees Submodule</w:t>
-      </w:r>
-      <w:bookmarkEnd w:id="5"/>
+      <w:bookmarkStart w:id="27" w:name="_Toc250895506"/>
+      <w:r>
+        <w:t>Requirements</w:t>
+      </w:r>
+      <w:bookmarkEnd w:id="27"/>
+    </w:p>
+    <w:p>
+      <w:pPr>
+        <w:rPr>
+          <w:sz w:val="22"/>
+          <w:szCs w:val="22"/>
+        </w:rPr>
+      </w:pPr>
+      <w:r>
+        <w:rPr>
+          <w:sz w:val="22"/>
+          <w:szCs w:val="22"/>
+        </w:rPr>
+        <w:t>Latest Apache server</w:t>
+      </w:r>
+    </w:p>
+    <w:p>
+      <w:pPr>
+        <w:rPr>
+          <w:sz w:val="22"/>
+          <w:szCs w:val="22"/>
+        </w:rPr>
+      </w:pPr>
+      <w:r>
+        <w:rPr>
+          <w:sz w:val="22"/>
+          <w:szCs w:val="22"/>
+        </w:rPr>
+        <w:t>Python 2.7.x</w:t>
+      </w:r>
+    </w:p>
+    <w:p>
+      <w:pPr>
+        <w:rPr>
+          <w:sz w:val="22"/>
+          <w:szCs w:val="22"/>
+        </w:rPr>
+      </w:pPr>
+      <w:r>
+        <w:rPr>
+          <w:sz w:val="22"/>
+          <w:szCs w:val="22"/>
+        </w:rPr>
+        <w:t>Django 1.5+</w:t>
+      </w:r>
+    </w:p>
+    <w:p>
+      <w:pPr>
+        <w:rPr>
+          <w:sz w:val="22"/>
+          <w:szCs w:val="22"/>
+        </w:rPr>
+      </w:pPr>
+      <w:r>
+        <w:rPr>
+          <w:sz w:val="22"/>
+          <w:szCs w:val="22"/>
+        </w:rPr>
+        <w:t>Some sort of database MySQL*, PostgreSQL**, SQLite</w:t>
+      </w:r>
+    </w:p>
+    <w:p>
+      <w:pPr>
+        <w:rPr>
+          <w:sz w:val="22"/>
+          <w:szCs w:val="22"/>
+        </w:rPr>
+      </w:pPr>
+    </w:p>
+    <w:p>
+      <w:pPr>
+        <w:rPr>
+          <w:sz w:val="22"/>
+          <w:szCs w:val="22"/>
+        </w:rPr>
+      </w:pPr>
+      <w:r>
+        <w:rPr>
+          <w:sz w:val="22"/>
+          <w:szCs w:val="22"/>
+        </w:rPr>
+        <w:t>*Requires MySQLdb Python library</w:t>
+      </w:r>
+    </w:p>
+    <w:p>
+      <w:pPr>
+        <w:rPr>
+          <w:sz w:val="22"/>
+          <w:szCs w:val="22"/>
+        </w:rPr>
+      </w:pPr>
+      <w:r>
+        <w:rPr>
+          <w:sz w:val="22"/>
+          <w:szCs w:val="22"/>
+        </w:rPr>
+        <w:t>**Requires psycopg2 Python library</w:t>
+      </w:r>
     </w:p>
     <w:p>
       <w:pPr>
         <w:pStyle w:val="Heading4"/>
       </w:pPr>
-      <w:bookmarkStart w:id="6" w:name="_Toc250895484"/>
-      <w:r>
-        <w:t>Conferences Submodule</w:t>
-      </w:r>
-      <w:bookmarkEnd w:id="6"/>
-    </w:p>
-    <w:p>
-      <w:pPr>
-        <w:pStyle w:val="Heading4"/>
-      </w:pPr>
-      <w:bookmarkStart w:id="7" w:name="_Toc250895485"/>
-      <w:r>
-        <w:t>Contactees Submodule</w:t>
-      </w:r>
-      <w:bookmarkEnd w:id="7"/>
-    </w:p>
-    <w:p>
-      <w:pPr>
-        <w:pStyle w:val="Heading4"/>
-      </w:pPr>
-      <w:bookmarkStart w:id="8" w:name="_Toc250895486"/>
-      <w:r>
-        <w:t>Days Submodule</w:t>
-      </w:r>
-      <w:bookmarkEnd w:id="8"/>
-    </w:p>
-    <w:p>
-      <w:pPr>
-        <w:pStyle w:val="Heading4"/>
-      </w:pPr>
-      <w:bookmarkStart w:id="9" w:name="_Toc250895487"/>
-      <w:r>
-        <w:t>Pages Submodule</w:t>
-      </w:r>
-      <w:bookmarkEnd w:id="9"/>
-    </w:p>
-    <w:p>
-      <w:pPr>
-        <w:pStyle w:val="Heading4"/>
-      </w:pPr>
-      <w:bookmarkStart w:id="10" w:name="_Toc250895488"/>
-      <w:r>
-        <w:t>Rooms Submodule</w:t>
-      </w:r>
-      <w:bookmarkEnd w:id="10"/>
-    </w:p>
-    <w:p>
-      <w:pPr>
-        <w:pStyle w:val="Heading4"/>
-      </w:pPr>
-      <w:bookmarkStart w:id="11" w:name="_Toc250895489"/>
-      <w:r>
-        <w:t>Schedules Submodule</w:t>
-      </w:r>
-      <w:bookmarkEnd w:id="11"/>
-    </w:p>
-    <w:p>
-      <w:pPr>
-        <w:pStyle w:val="Heading4"/>
-      </w:pPr>
-      <w:bookmarkStart w:id="12" w:name="_Toc250895490"/>
-      <w:r>
-        <w:t>Sessions Submodule</w:t>
-      </w:r>
-      <w:bookmarkEnd w:id="12"/>
-    </w:p>
-    <w:p>
-      <w:pPr>
-        <w:pStyle w:val="Heading4"/>
-      </w:pPr>
-      <w:bookmarkStart w:id="13" w:name="_Toc250895491"/>
-      <w:r>
-        <w:t>Time Slots Submodule</w:t>
-      </w:r>
-      <w:bookmarkEnd w:id="13"/>
-    </w:p>
-    <w:p>
-      <w:pPr>
-        <w:pStyle w:val="Heading3"/>
-      </w:pPr>
-      <w:bookmarkStart w:id="14" w:name="_Toc250895492"/>
-      <w:r>
-        <w:t>Sites Module</w:t>
-      </w:r>
-      <w:bookmarkEnd w:id="14"/>
-    </w:p>
-    <w:p>
-      <w:pPr>
-        <w:pStyle w:val="Heading1"/>
-      </w:pPr>
-      <w:bookmarkStart w:id="15" w:name="_Toc250895493"/>
-      <w:r>
-        <w:t>Important Actions</w:t>
-      </w:r>
-      <w:bookmarkEnd w:id="15"/>
-    </w:p>
-    <w:p>
-      <w:pPr>
-        <w:pStyle w:val="Heading2"/>
-      </w:pPr>
-      <w:bookmarkStart w:id="16" w:name="_Toc250895494"/>
-      <w:r>
-        <w:t>In the Management System</w:t>
-      </w:r>
-      <w:bookmarkEnd w:id="16"/>
-    </w:p>
-    <w:p>
-      <w:pPr>
-        <w:pStyle w:val="Heading3"/>
-      </w:pPr>
-      <w:bookmarkStart w:id="17" w:name="_Toc250895495"/>
-      <w:r>
-        <w:t>Creating a New Conference</w:t>
-      </w:r>
-      <w:bookmarkEnd w:id="17"/>
-    </w:p>
-    <w:p>
-      <w:pPr>
-        <w:pStyle w:val="Heading3"/>
-      </w:pPr>
-      <w:bookmarkStart w:id="18" w:name="_Toc250895496"/>
-      <w:r>
-        <w:t>Creating Sessions for a Conference</w:t>
-      </w:r>
-      <w:bookmarkEnd w:id="18"/>
-    </w:p>
-    <w:p>
-      <w:pPr>
-        <w:pStyle w:val="Heading3"/>
-      </w:pPr>
-      <w:bookmarkStart w:id="19" w:name="_Toc250895497"/>
-      <w:r>
-        <w:t>Manually Creating an Attendee</w:t>
-      </w:r>
-      <w:bookmarkEnd w:id="19"/>
-    </w:p>
-    <w:p>
-      <w:pPr>
-        <w:pStyle w:val="Heading3"/>
-      </w:pPr>
-      <w:bookmarkStart w:id="20" w:name="_Toc250895498"/>
-      <w:r>
-        <w:t xml:space="preserve">Creating new </w:t>
-      </w:r>
-      <w:r>
-        <w:t>W</w:t>
-      </w:r>
-      <w:r>
-        <w:t>ebsite Pages</w:t>
-      </w:r>
-      <w:bookmarkEnd w:id="20"/>
-    </w:p>
-    <w:p>
-      <w:pPr>
-        <w:pStyle w:val="Heading3"/>
-      </w:pPr>
-      <w:bookmarkStart w:id="21" w:name="_Toc250895499"/>
-      <w:r>
-        <w:t xml:space="preserve">Creating new Website </w:t>
-      </w:r>
-      <w:r>
-        <w:t>Links</w:t>
-      </w:r>
-      <w:bookmarkEnd w:id="21"/>
-    </w:p>
-    <w:p>
-      <w:pPr>
-        <w:pStyle w:val="Heading2"/>
-      </w:pPr>
-      <w:bookmarkStart w:id="22" w:name="_Toc250895500"/>
-      <w:r>
-        <w:t>Other Administrator Portal Actions</w:t>
-      </w:r>
-      <w:bookmarkEnd w:id="22"/>
-    </w:p>
-    <w:p>
-      <w:pPr>
-        <w:pStyle w:val="Heading3"/>
-      </w:pPr>
-      <w:bookmarkStart w:id="23" w:name="_Toc250895501"/>
-      <w:r>
-        <w:t>Emailing all Attendees in a Conference</w:t>
-      </w:r>
-      <w:bookmarkEnd w:id="23"/>
-    </w:p>
-    <w:p>
-      <w:pPr>
-        <w:pStyle w:val="Heading3"/>
-      </w:pPr>
-      <w:bookmarkStart w:id="24" w:name="_Toc250895502"/>
-      <w:r>
-        <w:t>Generating LaTeX Schedule File</w:t>
-      </w:r>
-      <w:bookmarkEnd w:id="24"/>
-    </w:p>
-    <w:p>
-      <w:pPr>
-        <w:pStyle w:val="Heading1"/>
-      </w:pPr>
-      <w:bookmarkStart w:id="25" w:name="_Toc250895503"/>
-      <w:r>
-        <w:t>Setup Information</w:t>
-      </w:r>
-      <w:bookmarkEnd w:id="25"/>
-    </w:p>
-    <w:p>
-      <w:pPr>
-        <w:pStyle w:val="Heading2"/>
-      </w:pPr>
-      <w:bookmarkStart w:id="26" w:name="_Toc250895504"/>
-      <w:r>
-        <w:t>Installing the Application from Scratch</w:t>
-      </w:r>
-      <w:bookmarkEnd w:id="26"/>
-    </w:p>
-    <w:p>
-      <w:pPr>
-        <w:pStyle w:val="Heading3"/>
-      </w:pPr>
-      <w:bookmarkStart w:id="27" w:name="_Toc250895505"/>
-      <w:r>
-        <w:t>Linux</w:t>
-      </w:r>
-      <w:bookmarkEnd w:id="27"/>
-    </w:p>
-    <w:p>
-      <w:pPr>
-        <w:pStyle w:val="Heading4"/>
-      </w:pPr>
-      <w:bookmarkStart w:id="28" w:name="_Toc250895506"/>
-      <w:r>
-        <w:t>Requirements</w:t>
+      <w:bookmarkStart w:id="28" w:name="_Toc250895507"/>
+      <w:r>
+        <w:t>Installing Required Packages</w:t>
       </w:r>
       <w:bookmarkEnd w:id="28"/>
-    </w:p>
-    <w:p>
-      <w:pPr>
-        <w:rPr>
-          <w:sz w:val="22"/>
-          <w:szCs w:val="22"/>
-        </w:rPr>
-      </w:pPr>
-      <w:r>
-        <w:rPr>
-          <w:sz w:val="22"/>
-          <w:szCs w:val="22"/>
-        </w:rPr>
-        <w:t>Latest Apache server</w:t>
-      </w:r>
-    </w:p>
-    <w:p>
-      <w:pPr>
-        <w:rPr>
-          <w:sz w:val="22"/>
-          <w:szCs w:val="22"/>
-        </w:rPr>
-      </w:pPr>
-      <w:r>
-        <w:rPr>
-          <w:sz w:val="22"/>
-          <w:szCs w:val="22"/>
-        </w:rPr>
-        <w:t>Python 2.7.x</w:t>
-      </w:r>
-    </w:p>
-    <w:p>
-      <w:pPr>
-        <w:rPr>
-          <w:sz w:val="22"/>
-          <w:szCs w:val="22"/>
-        </w:rPr>
-      </w:pPr>
-      <w:r>
-        <w:rPr>
-          <w:sz w:val="22"/>
-          <w:szCs w:val="22"/>
-        </w:rPr>
-        <w:t>Django 1.5+</w:t>
-      </w:r>
-    </w:p>
-    <w:p>
-      <w:pPr>
-        <w:rPr>
-          <w:sz w:val="22"/>
-          <w:szCs w:val="22"/>
-        </w:rPr>
-      </w:pPr>
-      <w:r>
-        <w:rPr>
-          <w:sz w:val="22"/>
-          <w:szCs w:val="22"/>
-        </w:rPr>
-        <w:t>Some sort of database MySQL*, PostgreSQL**, SQLite</w:t>
-      </w:r>
-    </w:p>
-    <w:p>
-      <w:pPr>
-        <w:rPr>
-          <w:sz w:val="22"/>
-          <w:szCs w:val="22"/>
-        </w:rPr>
-      </w:pPr>
-    </w:p>
-    <w:p>
-      <w:pPr>
-        <w:rPr>
-          <w:sz w:val="22"/>
-          <w:szCs w:val="22"/>
-        </w:rPr>
-      </w:pPr>
-      <w:r>
-        <w:rPr>
-          <w:sz w:val="22"/>
-          <w:szCs w:val="22"/>
-        </w:rPr>
-        <w:t>*Requires MySQLdb Python library</w:t>
-      </w:r>
-    </w:p>
-    <w:p>
-      <w:pPr>
-        <w:rPr>
-          <w:sz w:val="22"/>
-          <w:szCs w:val="22"/>
-        </w:rPr>
-      </w:pPr>
-      <w:r>
-        <w:rPr>
-          <w:sz w:val="22"/>
-          <w:szCs w:val="22"/>
-        </w:rPr>
-        <w:t>**Requires psycopg2 Python library</w:t>
-      </w:r>
-    </w:p>
-    <w:p>
-      <w:pPr>
-        <w:pStyle w:val="Heading4"/>
-      </w:pPr>
-      <w:bookmarkStart w:id="29" w:name="_Toc250895507"/>
-      <w:r>
-        <w:t>Installing Required Packages</w:t>
-      </w:r>
-      <w:bookmarkEnd w:id="29"/>
     </w:p>
     <w:p>
       <w:pPr>
@@ -3363,11 +3358,11 @@
       <w:pPr>
         <w:pStyle w:val="Heading4"/>
       </w:pPr>
-      <w:bookmarkStart w:id="30" w:name="_Toc250895508"/>
+      <w:bookmarkStart w:id="29" w:name="_Toc250895508"/>
       <w:r>
         <w:t>Installing the App</w:t>
       </w:r>
-      <w:bookmarkEnd w:id="30"/>
+      <w:bookmarkEnd w:id="29"/>
     </w:p>
     <w:p>
       <w:pPr>
@@ -3626,337 +3621,347 @@
       <w:pPr>
         <w:pStyle w:val="Heading4"/>
       </w:pPr>
-      <w:bookmarkStart w:id="31" w:name="_Toc250895509"/>
+      <w:bookmarkStart w:id="30" w:name="_Toc250895509"/>
       <w:r>
         <w:t>Set</w:t>
       </w:r>
       <w:r>
         <w:t xml:space="preserve"> Up mod_wsgi</w:t>
       </w:r>
+      <w:bookmarkEnd w:id="30"/>
+    </w:p>
+    <w:p>
+      <w:pPr>
+        <w:rPr>
+          <w:sz w:val="22"/>
+          <w:szCs w:val="22"/>
+        </w:rPr>
+      </w:pPr>
+      <w:r>
+        <w:rPr>
+          <w:sz w:val="22"/>
+          <w:szCs w:val="22"/>
+        </w:rPr>
+        <w:t>We now need to add some files to both your newly-cloned RHUMC application folder and to Apache. First we will set up mod_wsgi.</w:t>
+      </w:r>
+    </w:p>
+    <w:p>
+      <w:pPr>
+        <w:rPr>
+          <w:sz w:val="22"/>
+          <w:szCs w:val="22"/>
+        </w:rPr>
+      </w:pPr>
+    </w:p>
+    <w:p>
+      <w:pPr>
+        <w:rPr>
+          <w:sz w:val="22"/>
+          <w:szCs w:val="22"/>
+        </w:rPr>
+      </w:pPr>
+      <w:r>
+        <w:rPr>
+          <w:sz w:val="22"/>
+          <w:szCs w:val="22"/>
+        </w:rPr>
+        <w:t>First create a file named wsgi.py in /path/to/installation/</w:t>
+      </w:r>
+      <w:r>
+        <w:rPr>
+          <w:sz w:val="22"/>
+          <w:szCs w:val="22"/>
+        </w:rPr>
+        <w:t>RHITUMC/RHITUMC</w:t>
+      </w:r>
+      <w:r>
+        <w:rPr>
+          <w:sz w:val="22"/>
+          <w:szCs w:val="22"/>
+        </w:rPr>
+        <w:t>/. The only other files in that folder should be __init__.py, context_processors.py, and urls.py.</w:t>
+      </w:r>
+    </w:p>
+    <w:p>
+      <w:pPr>
+        <w:rPr>
+          <w:sz w:val="22"/>
+          <w:szCs w:val="22"/>
+        </w:rPr>
+      </w:pPr>
+    </w:p>
+    <w:p>
+      <w:pPr>
+        <w:rPr>
+          <w:sz w:val="22"/>
+          <w:szCs w:val="22"/>
+        </w:rPr>
+      </w:pPr>
+      <w:r>
+        <w:rPr>
+          <w:sz w:val="22"/>
+          <w:szCs w:val="22"/>
+        </w:rPr>
+        <w:t>Paste the following into the newly created file:</w:t>
+      </w:r>
+    </w:p>
+    <w:p>
+      <w:pPr>
+        <w:rPr>
+          <w:rFonts w:ascii="Courier" w:hAnsi="Courier"/>
+          <w:sz w:val="20"/>
+          <w:szCs w:val="20"/>
+        </w:rPr>
+      </w:pPr>
+      <w:r>
+        <w:rPr>
+          <w:rFonts w:ascii="Courier" w:hAnsi="Courier"/>
+          <w:sz w:val="20"/>
+          <w:szCs w:val="20"/>
+        </w:rPr>
+        <w:t>"""</w:t>
+      </w:r>
+    </w:p>
+    <w:p>
+      <w:pPr>
+        <w:rPr>
+          <w:rFonts w:ascii="Courier" w:hAnsi="Courier"/>
+          <w:sz w:val="20"/>
+          <w:szCs w:val="20"/>
+        </w:rPr>
+      </w:pPr>
+      <w:r>
+        <w:rPr>
+          <w:rFonts w:ascii="Courier" w:hAnsi="Courier"/>
+          <w:sz w:val="20"/>
+          <w:szCs w:val="20"/>
+        </w:rPr>
+        <w:t>WSGI config for RHITUMC project.</w:t>
+      </w:r>
+    </w:p>
+    <w:p>
+      <w:pPr>
+        <w:rPr>
+          <w:rFonts w:ascii="Courier" w:hAnsi="Courier"/>
+          <w:sz w:val="20"/>
+          <w:szCs w:val="20"/>
+        </w:rPr>
+      </w:pPr>
+    </w:p>
+    <w:p>
+      <w:pPr>
+        <w:rPr>
+          <w:rFonts w:ascii="Courier" w:hAnsi="Courier"/>
+          <w:sz w:val="20"/>
+          <w:szCs w:val="20"/>
+        </w:rPr>
+      </w:pPr>
+      <w:r>
+        <w:rPr>
+          <w:rFonts w:ascii="Courier" w:hAnsi="Courier"/>
+          <w:sz w:val="20"/>
+          <w:szCs w:val="20"/>
+        </w:rPr>
+        <w:t>This module contains the WSGI application used by Django's development server</w:t>
+      </w:r>
+    </w:p>
+    <w:p>
+      <w:pPr>
+        <w:rPr>
+          <w:rFonts w:ascii="Courier" w:hAnsi="Courier"/>
+          <w:sz w:val="20"/>
+          <w:szCs w:val="20"/>
+        </w:rPr>
+      </w:pPr>
+      <w:r>
+        <w:rPr>
+          <w:rFonts w:ascii="Courier" w:hAnsi="Courier"/>
+          <w:sz w:val="20"/>
+          <w:szCs w:val="20"/>
+        </w:rPr>
+        <w:t>and any production WSGI deployments. It should expose a module-level variable</w:t>
+      </w:r>
+    </w:p>
+    <w:p>
+      <w:pPr>
+        <w:rPr>
+          <w:rFonts w:ascii="Courier" w:hAnsi="Courier"/>
+          <w:sz w:val="20"/>
+          <w:szCs w:val="20"/>
+        </w:rPr>
+      </w:pPr>
+      <w:r>
+        <w:rPr>
+          <w:rFonts w:ascii="Courier" w:hAnsi="Courier"/>
+          <w:sz w:val="20"/>
+          <w:szCs w:val="20"/>
+        </w:rPr>
+        <w:t>named ``application``. Django's ``runserver`` and ``runfcgi`` commands discover</w:t>
+      </w:r>
+    </w:p>
+    <w:p>
+      <w:pPr>
+        <w:rPr>
+          <w:rFonts w:ascii="Courier" w:hAnsi="Courier"/>
+          <w:sz w:val="20"/>
+          <w:szCs w:val="20"/>
+        </w:rPr>
+      </w:pPr>
+      <w:r>
+        <w:rPr>
+          <w:rFonts w:ascii="Courier" w:hAnsi="Courier"/>
+          <w:sz w:val="20"/>
+          <w:szCs w:val="20"/>
+        </w:rPr>
+        <w:t>this application via the ``WSGI_APPLICATION`` setting.</w:t>
+      </w:r>
+    </w:p>
+    <w:p>
+      <w:pPr>
+        <w:rPr>
+          <w:rFonts w:ascii="Courier" w:hAnsi="Courier"/>
+          <w:sz w:val="20"/>
+          <w:szCs w:val="20"/>
+        </w:rPr>
+      </w:pPr>
+    </w:p>
+    <w:p>
+      <w:pPr>
+        <w:rPr>
+          <w:rFonts w:ascii="Courier" w:hAnsi="Courier"/>
+          <w:sz w:val="20"/>
+          <w:szCs w:val="20"/>
+        </w:rPr>
+      </w:pPr>
+      <w:r>
+        <w:rPr>
+          <w:rFonts w:ascii="Courier" w:hAnsi="Courier"/>
+          <w:sz w:val="20"/>
+          <w:szCs w:val="20"/>
+        </w:rPr>
+        <w:t>Usually you will have the standard Django WSGI application here, but it also</w:t>
+      </w:r>
+    </w:p>
+    <w:p>
+      <w:pPr>
+        <w:rPr>
+          <w:rFonts w:ascii="Courier" w:hAnsi="Courier"/>
+          <w:sz w:val="20"/>
+          <w:szCs w:val="20"/>
+        </w:rPr>
+      </w:pPr>
+      <w:r>
+        <w:rPr>
+          <w:rFonts w:ascii="Courier" w:hAnsi="Courier"/>
+          <w:sz w:val="20"/>
+          <w:szCs w:val="20"/>
+        </w:rPr>
+        <w:t>might make sense to replace the whole Django WSGI application with a custom one</w:t>
+      </w:r>
+    </w:p>
+    <w:p>
+      <w:pPr>
+        <w:rPr>
+          <w:rFonts w:ascii="Courier" w:hAnsi="Courier"/>
+          <w:sz w:val="20"/>
+          <w:szCs w:val="20"/>
+        </w:rPr>
+      </w:pPr>
+      <w:r>
+        <w:rPr>
+          <w:rFonts w:ascii="Courier" w:hAnsi="Courier"/>
+          <w:sz w:val="20"/>
+          <w:szCs w:val="20"/>
+        </w:rPr>
+        <w:t>that later delegates to the Django one. For example, you could introduce WSGI</w:t>
+      </w:r>
+    </w:p>
+    <w:p>
+      <w:pPr>
+        <w:rPr>
+          <w:rFonts w:ascii="Courier" w:hAnsi="Courier"/>
+          <w:sz w:val="20"/>
+          <w:szCs w:val="20"/>
+        </w:rPr>
+      </w:pPr>
+      <w:r>
+        <w:rPr>
+          <w:rFonts w:ascii="Courier" w:hAnsi="Courier"/>
+          <w:sz w:val="20"/>
+          <w:szCs w:val="20"/>
+        </w:rPr>
+        <w:t>middleware here, or combine a Django application with an application of another</w:t>
+      </w:r>
+    </w:p>
+    <w:p>
+      <w:pPr>
+        <w:rPr>
+          <w:rFonts w:ascii="Courier" w:hAnsi="Courier"/>
+          <w:sz w:val="20"/>
+          <w:szCs w:val="20"/>
+        </w:rPr>
+      </w:pPr>
+      <w:r>
+        <w:rPr>
+          <w:rFonts w:ascii="Courier" w:hAnsi="Courier"/>
+          <w:sz w:val="20"/>
+          <w:szCs w:val="20"/>
+        </w:rPr>
+        <w:t>framework.</w:t>
+      </w:r>
+    </w:p>
+    <w:p>
+      <w:pPr>
+        <w:rPr>
+          <w:rFonts w:ascii="Courier" w:hAnsi="Courier"/>
+          <w:sz w:val="20"/>
+          <w:szCs w:val="20"/>
+        </w:rPr>
+      </w:pPr>
+    </w:p>
+    <w:p>
+      <w:pPr>
+        <w:rPr>
+          <w:rFonts w:ascii="Courier" w:hAnsi="Courier"/>
+          <w:sz w:val="20"/>
+          <w:szCs w:val="20"/>
+        </w:rPr>
+      </w:pPr>
+      <w:r>
+        <w:rPr>
+          <w:rFonts w:ascii="Courier" w:hAnsi="Courier"/>
+          <w:sz w:val="20"/>
+          <w:szCs w:val="20"/>
+        </w:rPr>
+        <w:t>"""</w:t>
+      </w:r>
+    </w:p>
+    <w:p>
+      <w:pPr>
+        <w:rPr>
+          <w:rFonts w:ascii="Courier" w:hAnsi="Courier"/>
+          <w:sz w:val="20"/>
+          <w:szCs w:val="20"/>
+        </w:rPr>
+      </w:pPr>
+      <w:r>
+        <w:rPr>
+          <w:rFonts w:ascii="Courier" w:hAnsi="Courier"/>
+          <w:sz w:val="20"/>
+          <w:szCs w:val="20"/>
+        </w:rPr>
+        <w:t>import os</w:t>
+      </w:r>
+      <w:r>
+        <w:rPr>
+          <w:rFonts w:ascii="Courier" w:hAnsi="Courier"/>
+          <w:sz w:val="20"/>
+          <w:szCs w:val="20"/>
+        </w:rPr>
+        <w:t>, sys</w:t>
+      </w:r>
+      <w:bookmarkStart w:id="31" w:name="_GoBack"/>
       <w:bookmarkEnd w:id="31"/>
-    </w:p>
-    <w:p>
-      <w:pPr>
-        <w:rPr>
-          <w:sz w:val="22"/>
-          <w:szCs w:val="22"/>
-        </w:rPr>
-      </w:pPr>
-      <w:r>
-        <w:rPr>
-          <w:sz w:val="22"/>
-          <w:szCs w:val="22"/>
-        </w:rPr>
-        <w:t>We now need to add some files to both your newly-cloned RHUMC application folder and to Apache. First we will set up mod_wsgi.</w:t>
-      </w:r>
-    </w:p>
-    <w:p>
-      <w:pPr>
-        <w:rPr>
-          <w:sz w:val="22"/>
-          <w:szCs w:val="22"/>
-        </w:rPr>
-      </w:pPr>
-    </w:p>
-    <w:p>
-      <w:pPr>
-        <w:rPr>
-          <w:sz w:val="22"/>
-          <w:szCs w:val="22"/>
-        </w:rPr>
-      </w:pPr>
-      <w:r>
-        <w:rPr>
-          <w:sz w:val="22"/>
-          <w:szCs w:val="22"/>
-        </w:rPr>
-        <w:t>First create a file named wsgi.py in /path/to/installation/</w:t>
-      </w:r>
-      <w:r>
-        <w:rPr>
-          <w:sz w:val="22"/>
-          <w:szCs w:val="22"/>
-        </w:rPr>
-        <w:t>RHITUMC/RHITUMC</w:t>
-      </w:r>
-      <w:r>
-        <w:rPr>
-          <w:sz w:val="22"/>
-          <w:szCs w:val="22"/>
-        </w:rPr>
-        <w:t>/. The only other files in that folder should be __init__.py, context_processors.py, and urls.py.</w:t>
-      </w:r>
-    </w:p>
-    <w:p>
-      <w:pPr>
-        <w:rPr>
-          <w:sz w:val="22"/>
-          <w:szCs w:val="22"/>
-        </w:rPr>
-      </w:pPr>
-    </w:p>
-    <w:p>
-      <w:pPr>
-        <w:rPr>
-          <w:sz w:val="22"/>
-          <w:szCs w:val="22"/>
-        </w:rPr>
-      </w:pPr>
-      <w:r>
-        <w:rPr>
-          <w:sz w:val="22"/>
-          <w:szCs w:val="22"/>
-        </w:rPr>
-        <w:t>Paste the following into the newly created file:</w:t>
-      </w:r>
-    </w:p>
-    <w:p>
-      <w:pPr>
-        <w:rPr>
-          <w:rFonts w:ascii="Courier" w:hAnsi="Courier"/>
-          <w:sz w:val="20"/>
-          <w:szCs w:val="20"/>
-        </w:rPr>
-      </w:pPr>
-      <w:r>
-        <w:rPr>
-          <w:rFonts w:ascii="Courier" w:hAnsi="Courier"/>
-          <w:sz w:val="20"/>
-          <w:szCs w:val="20"/>
-        </w:rPr>
-        <w:t>"""</w:t>
-      </w:r>
-    </w:p>
-    <w:p>
-      <w:pPr>
-        <w:rPr>
-          <w:rFonts w:ascii="Courier" w:hAnsi="Courier"/>
-          <w:sz w:val="20"/>
-          <w:szCs w:val="20"/>
-        </w:rPr>
-      </w:pPr>
-      <w:r>
-        <w:rPr>
-          <w:rFonts w:ascii="Courier" w:hAnsi="Courier"/>
-          <w:sz w:val="20"/>
-          <w:szCs w:val="20"/>
-        </w:rPr>
-        <w:t>WSGI config for RHITUMC project.</w:t>
-      </w:r>
-    </w:p>
-    <w:p>
-      <w:pPr>
-        <w:rPr>
-          <w:rFonts w:ascii="Courier" w:hAnsi="Courier"/>
-          <w:sz w:val="20"/>
-          <w:szCs w:val="20"/>
-        </w:rPr>
-      </w:pPr>
-    </w:p>
-    <w:p>
-      <w:pPr>
-        <w:rPr>
-          <w:rFonts w:ascii="Courier" w:hAnsi="Courier"/>
-          <w:sz w:val="20"/>
-          <w:szCs w:val="20"/>
-        </w:rPr>
-      </w:pPr>
-      <w:r>
-        <w:rPr>
-          <w:rFonts w:ascii="Courier" w:hAnsi="Courier"/>
-          <w:sz w:val="20"/>
-          <w:szCs w:val="20"/>
-        </w:rPr>
-        <w:t>This module contains the WSGI application used by Django's development server</w:t>
-      </w:r>
-    </w:p>
-    <w:p>
-      <w:pPr>
-        <w:rPr>
-          <w:rFonts w:ascii="Courier" w:hAnsi="Courier"/>
-          <w:sz w:val="20"/>
-          <w:szCs w:val="20"/>
-        </w:rPr>
-      </w:pPr>
-      <w:r>
-        <w:rPr>
-          <w:rFonts w:ascii="Courier" w:hAnsi="Courier"/>
-          <w:sz w:val="20"/>
-          <w:szCs w:val="20"/>
-        </w:rPr>
-        <w:t>and any production WSGI deployments. It should expose a module-level variable</w:t>
-      </w:r>
-    </w:p>
-    <w:p>
-      <w:pPr>
-        <w:rPr>
-          <w:rFonts w:ascii="Courier" w:hAnsi="Courier"/>
-          <w:sz w:val="20"/>
-          <w:szCs w:val="20"/>
-        </w:rPr>
-      </w:pPr>
-      <w:r>
-        <w:rPr>
-          <w:rFonts w:ascii="Courier" w:hAnsi="Courier"/>
-          <w:sz w:val="20"/>
-          <w:szCs w:val="20"/>
-        </w:rPr>
-        <w:t>named ``application``. Django's ``runserver`` and ``runfcgi`` commands discover</w:t>
-      </w:r>
-    </w:p>
-    <w:p>
-      <w:pPr>
-        <w:rPr>
-          <w:rFonts w:ascii="Courier" w:hAnsi="Courier"/>
-          <w:sz w:val="20"/>
-          <w:szCs w:val="20"/>
-        </w:rPr>
-      </w:pPr>
-      <w:r>
-        <w:rPr>
-          <w:rFonts w:ascii="Courier" w:hAnsi="Courier"/>
-          <w:sz w:val="20"/>
-          <w:szCs w:val="20"/>
-        </w:rPr>
-        <w:t>this application via the ``WSGI_APPLICATION`` setting.</w:t>
-      </w:r>
-    </w:p>
-    <w:p>
-      <w:pPr>
-        <w:rPr>
-          <w:rFonts w:ascii="Courier" w:hAnsi="Courier"/>
-          <w:sz w:val="20"/>
-          <w:szCs w:val="20"/>
-        </w:rPr>
-      </w:pPr>
-    </w:p>
-    <w:p>
-      <w:pPr>
-        <w:rPr>
-          <w:rFonts w:ascii="Courier" w:hAnsi="Courier"/>
-          <w:sz w:val="20"/>
-          <w:szCs w:val="20"/>
-        </w:rPr>
-      </w:pPr>
-      <w:r>
-        <w:rPr>
-          <w:rFonts w:ascii="Courier" w:hAnsi="Courier"/>
-          <w:sz w:val="20"/>
-          <w:szCs w:val="20"/>
-        </w:rPr>
-        <w:t>Usually you will have the standard Django WSGI application here, but it also</w:t>
-      </w:r>
-    </w:p>
-    <w:p>
-      <w:pPr>
-        <w:rPr>
-          <w:rFonts w:ascii="Courier" w:hAnsi="Courier"/>
-          <w:sz w:val="20"/>
-          <w:szCs w:val="20"/>
-        </w:rPr>
-      </w:pPr>
-      <w:r>
-        <w:rPr>
-          <w:rFonts w:ascii="Courier" w:hAnsi="Courier"/>
-          <w:sz w:val="20"/>
-          <w:szCs w:val="20"/>
-        </w:rPr>
-        <w:t>might make sense to replace the whole Django WSGI application with a custom one</w:t>
-      </w:r>
-    </w:p>
-    <w:p>
-      <w:pPr>
-        <w:rPr>
-          <w:rFonts w:ascii="Courier" w:hAnsi="Courier"/>
-          <w:sz w:val="20"/>
-          <w:szCs w:val="20"/>
-        </w:rPr>
-      </w:pPr>
-      <w:r>
-        <w:rPr>
-          <w:rFonts w:ascii="Courier" w:hAnsi="Courier"/>
-          <w:sz w:val="20"/>
-          <w:szCs w:val="20"/>
-        </w:rPr>
-        <w:t>that later delegates to the Django one. For example, you could introduce WSGI</w:t>
-      </w:r>
-    </w:p>
-    <w:p>
-      <w:pPr>
-        <w:rPr>
-          <w:rFonts w:ascii="Courier" w:hAnsi="Courier"/>
-          <w:sz w:val="20"/>
-          <w:szCs w:val="20"/>
-        </w:rPr>
-      </w:pPr>
-      <w:r>
-        <w:rPr>
-          <w:rFonts w:ascii="Courier" w:hAnsi="Courier"/>
-          <w:sz w:val="20"/>
-          <w:szCs w:val="20"/>
-        </w:rPr>
-        <w:t>middleware here, or combine a Django application with an application of another</w:t>
-      </w:r>
-    </w:p>
-    <w:p>
-      <w:pPr>
-        <w:rPr>
-          <w:rFonts w:ascii="Courier" w:hAnsi="Courier"/>
-          <w:sz w:val="20"/>
-          <w:szCs w:val="20"/>
-        </w:rPr>
-      </w:pPr>
-      <w:r>
-        <w:rPr>
-          <w:rFonts w:ascii="Courier" w:hAnsi="Courier"/>
-          <w:sz w:val="20"/>
-          <w:szCs w:val="20"/>
-        </w:rPr>
-        <w:t>framework.</w:t>
-      </w:r>
-    </w:p>
-    <w:p>
-      <w:pPr>
-        <w:rPr>
-          <w:rFonts w:ascii="Courier" w:hAnsi="Courier"/>
-          <w:sz w:val="20"/>
-          <w:szCs w:val="20"/>
-        </w:rPr>
-      </w:pPr>
-    </w:p>
-    <w:p>
-      <w:pPr>
-        <w:rPr>
-          <w:rFonts w:ascii="Courier" w:hAnsi="Courier"/>
-          <w:sz w:val="20"/>
-          <w:szCs w:val="20"/>
-        </w:rPr>
-      </w:pPr>
-      <w:r>
-        <w:rPr>
-          <w:rFonts w:ascii="Courier" w:hAnsi="Courier"/>
-          <w:sz w:val="20"/>
-          <w:szCs w:val="20"/>
-        </w:rPr>
-        <w:t>"""</w:t>
-      </w:r>
-    </w:p>
-    <w:p>
-      <w:pPr>
-        <w:rPr>
-          <w:rFonts w:ascii="Courier" w:hAnsi="Courier"/>
-          <w:sz w:val="20"/>
-          <w:szCs w:val="20"/>
-        </w:rPr>
-      </w:pPr>
-      <w:r>
-        <w:rPr>
-          <w:rFonts w:ascii="Courier" w:hAnsi="Courier"/>
-          <w:sz w:val="20"/>
-          <w:szCs w:val="20"/>
-        </w:rPr>
-        <w:t>import os</w:t>
-      </w:r>
     </w:p>
     <w:p>
       <w:pPr>
@@ -8967,43 +8972,7 @@
 </file>
 
 <file path=word/glossary/document.xml><?xml version="1.0" encoding="utf-8"?>
-<w:glossaryDocument xmlns:wpc="http://schemas.microsoft.com/office/word/2010/wordprocessingCanvas" xmlns:mo="http://schemas.microsoft.com/office/mac/office/2008/main" xmlns:mc="http://schemas.openxmlformats.org/markup-compatibility/2006" xmlns:mv="urn:schemas-microsoft-com:mac:vml" xmlns:o="urn:schemas-microsoft-com:office:office" xmlns:r="http://schemas.openxmlformats.org/officeDocument/2006/relationships" xmlns:m="http://schemas.openxmlformats.org/officeDocument/2006/math" xmlns:v="urn:schemas-microsoft-com:vml" xmlns:wp14="http://schemas.microsoft.com/office/word/2010/wordprocessingDrawing" xmlns:wp="http://schemas.openxmlformats.org/drawingml/2006/wordprocessingDrawing" xmlns:w10="urn:schemas-microsoft-com:office:word" xmlns:w="http://schemas.openxmlformats.org/wordprocessingml/2006/main" xmlns:w14="http://schemas.microsoft.com/office/word/2010/wordml" xmlns:wpg="http://schemas.microsoft.com/office/word/2010/wordprocessingGroup" xmlns:wpi="http://schemas.microsoft.com/office/word/2010/wordprocessingInk" xmlns:wne="http://schemas.microsoft.com/office/word/2006/wordml" xmlns:wps="http://schemas.microsoft.com/office/word/2010/wordprocessingShape" mc:Ignorable="w14 wp14">
-  <w:docParts>
-    <w:docPart>
-      <w:docPartPr>
-        <w:name w:val="F8C36838DA427F4D896475C907CA15E2"/>
-        <w:category>
-          <w:name w:val="General"/>
-          <w:gallery w:val="placeholder"/>
-        </w:category>
-        <w:types>
-          <w:type w:val="bbPlcHdr"/>
-        </w:types>
-        <w:behaviors>
-          <w:behavior w:val="content"/>
-        </w:behaviors>
-        <w:guid w:val="{033EC50B-B90C-644F-B359-4912F2014464}"/>
-      </w:docPartPr>
-      <w:docPartBody>
-        <w:p>
-          <w:pPr>
-            <w:pStyle w:val="F8C36838DA427F4D896475C907CA15E2"/>
-          </w:pPr>
-          <w:r>
-            <w:rPr>
-              <w:rFonts w:asciiTheme="majorHAnsi" w:eastAsiaTheme="majorEastAsia" w:hAnsiTheme="majorHAnsi" w:cstheme="majorBidi"/>
-              <w:b/>
-              <w:color w:val="365F91" w:themeColor="accent1" w:themeShade="BF"/>
-              <w:sz w:val="48"/>
-              <w:szCs w:val="48"/>
-            </w:rPr>
-            <w:t>[Document Title]</w:t>
-          </w:r>
-        </w:p>
-      </w:docPartBody>
-    </w:docPart>
-  </w:docParts>
-</w:glossaryDocument>
+<w:glossaryDocument xmlns:wpc="http://schemas.microsoft.com/office/word/2010/wordprocessingCanvas" xmlns:mo="http://schemas.microsoft.com/office/mac/office/2008/main" xmlns:mc="http://schemas.openxmlformats.org/markup-compatibility/2006" xmlns:mv="urn:schemas-microsoft-com:mac:vml" xmlns:o="urn:schemas-microsoft-com:office:office" xmlns:r="http://schemas.openxmlformats.org/officeDocument/2006/relationships" xmlns:m="http://schemas.openxmlformats.org/officeDocument/2006/math" xmlns:v="urn:schemas-microsoft-com:vml" xmlns:wp14="http://schemas.microsoft.com/office/word/2010/wordprocessingDrawing" xmlns:wp="http://schemas.openxmlformats.org/drawingml/2006/wordprocessingDrawing" xmlns:w10="urn:schemas-microsoft-com:office:word" xmlns:w="http://schemas.openxmlformats.org/wordprocessingml/2006/main" xmlns:w14="http://schemas.microsoft.com/office/word/2010/wordml" xmlns:wpg="http://schemas.microsoft.com/office/word/2010/wordprocessingGroup" xmlns:wpi="http://schemas.microsoft.com/office/word/2010/wordprocessingInk" xmlns:wne="http://schemas.microsoft.com/office/word/2006/wordml" xmlns:wps="http://schemas.microsoft.com/office/word/2010/wordprocessingShape" mc:Ignorable="w14 wp14"/>
 </file>
 
 <file path=word/glossary/fontTable.xml><?xml version="1.0" encoding="utf-8"?>
@@ -9016,17 +8985,19 @@
     <w:sig w:usb0="E00002FF" w:usb1="400004FF" w:usb2="00000000" w:usb3="00000000" w:csb0="0000019F" w:csb1="00000000"/>
   </w:font>
   <w:font w:name="ＭＳ 明朝">
-    <w:charset w:val="4E"/>
-    <w:family w:val="auto"/>
-    <w:pitch w:val="variable"/>
-    <w:sig w:usb0="E00002FF" w:usb1="6AC7FDFB" w:usb2="00000012" w:usb3="00000000" w:csb0="0002009F" w:csb1="00000000"/>
+    <w:panose1 w:val="00000000000000000000"/>
+    <w:charset w:val="80"/>
+    <w:family w:val="roman"/>
+    <w:notTrueType/>
+    <w:pitch w:val="fixed"/>
+    <w:sig w:usb0="00000001" w:usb1="08070000" w:usb2="00000010" w:usb3="00000000" w:csb0="00020000" w:csb1="00000000"/>
   </w:font>
   <w:font w:name="Times New Roman">
     <w:panose1 w:val="02020603050405020304"/>
     <w:charset w:val="00"/>
     <w:family w:val="auto"/>
     <w:pitch w:val="variable"/>
-    <w:sig w:usb0="E0002AEF" w:usb1="C0007841" w:usb2="00000009" w:usb3="00000000" w:csb0="000001FF" w:csb1="00000000"/>
+    <w:sig w:usb0="00000003" w:usb1="00000000" w:usb2="00000000" w:usb3="00000000" w:csb0="00000001" w:csb1="00000000"/>
   </w:font>
   <w:font w:name="Calibri">
     <w:panose1 w:val="020F0502020204030204"/>
@@ -9036,10 +9007,12 @@
     <w:sig w:usb0="E10002FF" w:usb1="4000ACFF" w:usb2="00000009" w:usb3="00000000" w:csb0="0000019F" w:csb1="00000000"/>
   </w:font>
   <w:font w:name="ＭＳ ゴシック">
-    <w:charset w:val="4E"/>
-    <w:family w:val="auto"/>
-    <w:pitch w:val="variable"/>
-    <w:sig w:usb0="E00002FF" w:usb1="6AC7FDFB" w:usb2="00000012" w:usb3="00000000" w:csb0="0002009F" w:csb1="00000000"/>
+    <w:panose1 w:val="00000000000000000000"/>
+    <w:charset w:val="80"/>
+    <w:family w:val="modern"/>
+    <w:notTrueType/>
+    <w:pitch w:val="fixed"/>
+    <w:sig w:usb0="00000001" w:usb1="08070000" w:usb2="00000010" w:usb3="00000000" w:csb0="00020000" w:csb1="00000000"/>
   </w:font>
   <w:font w:name="Lucida Grande">
     <w:panose1 w:val="020B0600040502020204"/>
@@ -9060,7 +9033,7 @@
     <w:charset w:val="00"/>
     <w:family w:val="auto"/>
     <w:pitch w:val="variable"/>
-    <w:sig w:usb0="E0002AFF" w:usb1="C0007843" w:usb2="00000009" w:usb3="00000000" w:csb0="000001FF" w:csb1="00000000"/>
+    <w:sig w:usb0="00000003" w:usb1="00000000" w:usb2="00000000" w:usb3="00000000" w:csb0="00000001" w:csb1="00000000"/>
   </w:font>
 </w:fonts>
 </file>
@@ -9859,7 +9832,7 @@
 </file>
 
 <file path=customXml/itemProps2.xml><?xml version="1.0" encoding="utf-8"?>
-<ds:datastoreItem xmlns:ds="http://schemas.openxmlformats.org/officeDocument/2006/customXml" ds:itemID="{DE10C879-F02A-F745-81D0-3341DECE91EF}">
+<ds:datastoreItem xmlns:ds="http://schemas.openxmlformats.org/officeDocument/2006/customXml" ds:itemID="{B961DA11-ABE8-9C4C-AC58-BE409693F124}">
   <ds:schemaRefs>
     <ds:schemaRef ds:uri="http://schemas.openxmlformats.org/officeDocument/2006/bibliography"/>
   </ds:schemaRefs>

</xml_diff>

<commit_message>
Support for phone numbers in Django 1.6+; update user guide for 1.0; fix templates for Django 1.6
1.4 support will be deprecated in this version
</commit_message>
<xml_diff>
--- a/RHITUMC/UserGuide.docx
+++ b/RHITUMC/UserGuide.docx
@@ -53,9 +53,6 @@
               <w:alias w:val="Title"/>
               <w:tag w:val=""/>
               <w:id w:val="1786233606"/>
-              <w:placeholder>
-                <w:docPart w:val="F8C36838DA427F4D896475C907CA15E2"/>
-              </w:placeholder>
               <w:dataBinding w:prefixMappings="xmlns:ns0='http://purl.org/dc/elements/1.1/' xmlns:ns1='http://schemas.openxmlformats.org/package/2006/metadata/core-properties' " w:xpath="/ns1:coreProperties[1]/ns0:title[1]" w:storeItemID="{6C3C8BC8-F283-45AE-878A-BAB7291924A1}"/>
               <w:text/>
             </w:sdtPr>
@@ -3006,8 +3003,17 @@
           <w:sz w:val="22"/>
           <w:szCs w:val="22"/>
         </w:rPr>
-        <w:t>Django 1.5+</w:t>
-      </w:r>
+        <w:t>Django 1.</w:t>
+      </w:r>
+      <w:r>
+        <w:rPr>
+          <w:sz w:val="22"/>
+          <w:szCs w:val="22"/>
+        </w:rPr>
+        <w:t>4.x/1.5.x</w:t>
+      </w:r>
+      <w:bookmarkStart w:id="28" w:name="_GoBack"/>
+      <w:bookmarkEnd w:id="28"/>
     </w:p>
     <w:p>
       <w:pPr>
@@ -3066,11 +3072,11 @@
       <w:pPr>
         <w:pStyle w:val="Heading4"/>
       </w:pPr>
-      <w:bookmarkStart w:id="28" w:name="_Toc250895507"/>
+      <w:bookmarkStart w:id="29" w:name="_Toc250895507"/>
       <w:r>
         <w:t>Installing Required Packages</w:t>
       </w:r>
-      <w:bookmarkEnd w:id="28"/>
+      <w:bookmarkEnd w:id="29"/>
     </w:p>
     <w:p>
       <w:pPr>
@@ -3358,11 +3364,11 @@
       <w:pPr>
         <w:pStyle w:val="Heading4"/>
       </w:pPr>
-      <w:bookmarkStart w:id="29" w:name="_Toc250895508"/>
+      <w:bookmarkStart w:id="30" w:name="_Toc250895508"/>
       <w:r>
         <w:t>Installing the App</w:t>
       </w:r>
-      <w:bookmarkEnd w:id="29"/>
+      <w:bookmarkEnd w:id="30"/>
     </w:p>
     <w:p>
       <w:pPr>
@@ -3621,14 +3627,14 @@
       <w:pPr>
         <w:pStyle w:val="Heading4"/>
       </w:pPr>
-      <w:bookmarkStart w:id="30" w:name="_Toc250895509"/>
+      <w:bookmarkStart w:id="31" w:name="_Toc250895509"/>
       <w:r>
         <w:t>Set</w:t>
       </w:r>
       <w:r>
         <w:t xml:space="preserve"> Up mod_wsgi</w:t>
       </w:r>
-      <w:bookmarkEnd w:id="30"/>
+      <w:bookmarkEnd w:id="31"/>
     </w:p>
     <w:p>
       <w:pPr>
@@ -3960,8 +3966,6 @@
         </w:rPr>
         <w:t>, sys</w:t>
       </w:r>
-      <w:bookmarkStart w:id="31" w:name="_GoBack"/>
-      <w:bookmarkEnd w:id="31"/>
     </w:p>
     <w:p>
       <w:pPr>
@@ -8971,523 +8975,6 @@
 </w:styles>
 </file>
 
-<file path=word/glossary/document.xml><?xml version="1.0" encoding="utf-8"?>
-<w:glossaryDocument xmlns:wpc="http://schemas.microsoft.com/office/word/2010/wordprocessingCanvas" xmlns:mo="http://schemas.microsoft.com/office/mac/office/2008/main" xmlns:mc="http://schemas.openxmlformats.org/markup-compatibility/2006" xmlns:mv="urn:schemas-microsoft-com:mac:vml" xmlns:o="urn:schemas-microsoft-com:office:office" xmlns:r="http://schemas.openxmlformats.org/officeDocument/2006/relationships" xmlns:m="http://schemas.openxmlformats.org/officeDocument/2006/math" xmlns:v="urn:schemas-microsoft-com:vml" xmlns:wp14="http://schemas.microsoft.com/office/word/2010/wordprocessingDrawing" xmlns:wp="http://schemas.openxmlformats.org/drawingml/2006/wordprocessingDrawing" xmlns:w10="urn:schemas-microsoft-com:office:word" xmlns:w="http://schemas.openxmlformats.org/wordprocessingml/2006/main" xmlns:w14="http://schemas.microsoft.com/office/word/2010/wordml" xmlns:wpg="http://schemas.microsoft.com/office/word/2010/wordprocessingGroup" xmlns:wpi="http://schemas.microsoft.com/office/word/2010/wordprocessingInk" xmlns:wne="http://schemas.microsoft.com/office/word/2006/wordml" xmlns:wps="http://schemas.microsoft.com/office/word/2010/wordprocessingShape" mc:Ignorable="w14 wp14"/>
-</file>
-
-<file path=word/glossary/fontTable.xml><?xml version="1.0" encoding="utf-8"?>
-<w:fonts xmlns:mc="http://schemas.openxmlformats.org/markup-compatibility/2006" xmlns:r="http://schemas.openxmlformats.org/officeDocument/2006/relationships" xmlns:w="http://schemas.openxmlformats.org/wordprocessingml/2006/main" xmlns:w14="http://schemas.microsoft.com/office/word/2010/wordml" mc:Ignorable="w14">
-  <w:font w:name="Cambria">
-    <w:panose1 w:val="02040503050406030204"/>
-    <w:charset w:val="00"/>
-    <w:family w:val="auto"/>
-    <w:pitch w:val="variable"/>
-    <w:sig w:usb0="E00002FF" w:usb1="400004FF" w:usb2="00000000" w:usb3="00000000" w:csb0="0000019F" w:csb1="00000000"/>
-  </w:font>
-  <w:font w:name="ＭＳ 明朝">
-    <w:panose1 w:val="00000000000000000000"/>
-    <w:charset w:val="80"/>
-    <w:family w:val="roman"/>
-    <w:notTrueType/>
-    <w:pitch w:val="fixed"/>
-    <w:sig w:usb0="00000001" w:usb1="08070000" w:usb2="00000010" w:usb3="00000000" w:csb0="00020000" w:csb1="00000000"/>
-  </w:font>
-  <w:font w:name="Times New Roman">
-    <w:panose1 w:val="02020603050405020304"/>
-    <w:charset w:val="00"/>
-    <w:family w:val="auto"/>
-    <w:pitch w:val="variable"/>
-    <w:sig w:usb0="00000003" w:usb1="00000000" w:usb2="00000000" w:usb3="00000000" w:csb0="00000001" w:csb1="00000000"/>
-  </w:font>
-  <w:font w:name="Calibri">
-    <w:panose1 w:val="020F0502020204030204"/>
-    <w:charset w:val="00"/>
-    <w:family w:val="auto"/>
-    <w:pitch w:val="variable"/>
-    <w:sig w:usb0="E10002FF" w:usb1="4000ACFF" w:usb2="00000009" w:usb3="00000000" w:csb0="0000019F" w:csb1="00000000"/>
-  </w:font>
-  <w:font w:name="ＭＳ ゴシック">
-    <w:panose1 w:val="00000000000000000000"/>
-    <w:charset w:val="80"/>
-    <w:family w:val="modern"/>
-    <w:notTrueType/>
-    <w:pitch w:val="fixed"/>
-    <w:sig w:usb0="00000001" w:usb1="08070000" w:usb2="00000010" w:usb3="00000000" w:csb0="00020000" w:csb1="00000000"/>
-  </w:font>
-  <w:font w:name="Lucida Grande">
-    <w:panose1 w:val="020B0600040502020204"/>
-    <w:charset w:val="00"/>
-    <w:family w:val="auto"/>
-    <w:pitch w:val="variable"/>
-    <w:sig w:usb0="E1000AEF" w:usb1="5000A1FF" w:usb2="00000000" w:usb3="00000000" w:csb0="000001BF" w:csb1="00000000"/>
-  </w:font>
-  <w:font w:name="Courier">
-    <w:panose1 w:val="02000500000000000000"/>
-    <w:charset w:val="00"/>
-    <w:family w:val="auto"/>
-    <w:pitch w:val="variable"/>
-    <w:sig w:usb0="00000003" w:usb1="00000000" w:usb2="00000000" w:usb3="00000000" w:csb0="00000001" w:csb1="00000000"/>
-  </w:font>
-  <w:font w:name="Arial">
-    <w:panose1 w:val="020B0604020202020204"/>
-    <w:charset w:val="00"/>
-    <w:family w:val="auto"/>
-    <w:pitch w:val="variable"/>
-    <w:sig w:usb0="00000003" w:usb1="00000000" w:usb2="00000000" w:usb3="00000000" w:csb0="00000001" w:csb1="00000000"/>
-  </w:font>
-</w:fonts>
-</file>
-
-<file path=word/glossary/settings.xml><?xml version="1.0" encoding="utf-8"?>
-<w:settings xmlns:mc="http://schemas.openxmlformats.org/markup-compatibility/2006" xmlns:o="urn:schemas-microsoft-com:office:office" xmlns:r="http://schemas.openxmlformats.org/officeDocument/2006/relationships" xmlns:m="http://schemas.openxmlformats.org/officeDocument/2006/math" xmlns:v="urn:schemas-microsoft-com:vml" xmlns:w10="urn:schemas-microsoft-com:office:word" xmlns:w="http://schemas.openxmlformats.org/wordprocessingml/2006/main" xmlns:w14="http://schemas.microsoft.com/office/word/2010/wordml" xmlns:sl="http://schemas.openxmlformats.org/schemaLibrary/2006/main" mc:Ignorable="w14">
-  <w:view w:val="normal"/>
-  <w:defaultTabStop w:val="720"/>
-  <w:characterSpacingControl w:val="doNotCompress"/>
-  <w:compat>
-    <w:useFELayout/>
-    <w:compatSetting w:name="compatibilityMode" w:uri="http://schemas.microsoft.com/office/word" w:val="14"/>
-    <w:compatSetting w:name="overrideTableStyleFontSizeAndJustification" w:uri="http://schemas.microsoft.com/office/word" w:val="1"/>
-    <w:compatSetting w:name="enableOpenTypeFeatures" w:uri="http://schemas.microsoft.com/office/word" w:val="1"/>
-    <w:compatSetting w:name="doNotFlipMirrorIndents" w:uri="http://schemas.microsoft.com/office/word" w:val="1"/>
-  </w:compat>
-  <w:rsids>
-    <w:rsidRoot w:val="004D7EB7"/>
-    <w:rsid w:val="0018150A"/>
-    <w:rsid w:val="004D7EB7"/>
-  </w:rsids>
-  <m:mathPr>
-    <m:mathFont m:val="Cambria Math"/>
-    <m:brkBin m:val="before"/>
-    <m:brkBinSub m:val="--"/>
-    <m:smallFrac m:val="0"/>
-    <m:dispDef/>
-    <m:lMargin m:val="0"/>
-    <m:rMargin m:val="0"/>
-    <m:defJc m:val="centerGroup"/>
-    <m:wrapIndent m:val="1440"/>
-    <m:intLim m:val="subSup"/>
-    <m:naryLim m:val="undOvr"/>
-  </m:mathPr>
-  <w:themeFontLang w:val="en-US" w:eastAsia="ja-JP"/>
-  <w:clrSchemeMapping w:bg1="light1" w:t1="dark1" w:bg2="light2" w:t2="dark2" w:accent1="accent1" w:accent2="accent2" w:accent3="accent3" w:accent4="accent4" w:accent5="accent5" w:accent6="accent6" w:hyperlink="hyperlink" w:followedHyperlink="followedHyperlink"/>
-  <w:doNotAutoCompressPictures/>
-  <w:decimalSymbol w:val="."/>
-  <w:listSeparator w:val=","/>
-  <w14:defaultImageDpi w14:val="300"/>
-</w:settings>
-</file>
-
-<file path=word/glossary/styles.xml><?xml version="1.0" encoding="utf-8"?>
-<w:styles xmlns:mc="http://schemas.openxmlformats.org/markup-compatibility/2006" xmlns:r="http://schemas.openxmlformats.org/officeDocument/2006/relationships" xmlns:w="http://schemas.openxmlformats.org/wordprocessingml/2006/main" xmlns:w14="http://schemas.microsoft.com/office/word/2010/wordml" mc:Ignorable="w14">
-  <w:docDefaults>
-    <w:rPrDefault>
-      <w:rPr>
-        <w:rFonts w:asciiTheme="minorHAnsi" w:eastAsiaTheme="minorEastAsia" w:hAnsiTheme="minorHAnsi" w:cstheme="minorBidi"/>
-        <w:sz w:val="24"/>
-        <w:szCs w:val="24"/>
-        <w:lang w:val="en-US" w:eastAsia="ja-JP" w:bidi="ar-SA"/>
-      </w:rPr>
-    </w:rPrDefault>
-    <w:pPrDefault/>
-  </w:docDefaults>
-  <w:latentStyles w:defLockedState="0" w:defUIPriority="99" w:defSemiHidden="1" w:defUnhideWhenUsed="1" w:defQFormat="0" w:count="276">
-    <w:lsdException w:name="Normal" w:semiHidden="0" w:uiPriority="0" w:unhideWhenUsed="0" w:qFormat="1"/>
-    <w:lsdException w:name="heading 1" w:semiHidden="0" w:uiPriority="9" w:unhideWhenUsed="0" w:qFormat="1"/>
-    <w:lsdException w:name="heading 2" w:uiPriority="9" w:qFormat="1"/>
-    <w:lsdException w:name="heading 3" w:uiPriority="9" w:qFormat="1"/>
-    <w:lsdException w:name="heading 4" w:uiPriority="9" w:qFormat="1"/>
-    <w:lsdException w:name="heading 5" w:uiPriority="9" w:qFormat="1"/>
-    <w:lsdException w:name="heading 6" w:uiPriority="9" w:qFormat="1"/>
-    <w:lsdException w:name="heading 7" w:uiPriority="9" w:qFormat="1"/>
-    <w:lsdException w:name="heading 8" w:uiPriority="9" w:qFormat="1"/>
-    <w:lsdException w:name="heading 9" w:uiPriority="9" w:qFormat="1"/>
-    <w:lsdException w:name="toc 1" w:uiPriority="39"/>
-    <w:lsdException w:name="toc 2" w:uiPriority="39"/>
-    <w:lsdException w:name="toc 3" w:uiPriority="39"/>
-    <w:lsdException w:name="toc 4" w:uiPriority="39"/>
-    <w:lsdException w:name="toc 5" w:uiPriority="39"/>
-    <w:lsdException w:name="toc 6" w:uiPriority="39"/>
-    <w:lsdException w:name="toc 7" w:uiPriority="39"/>
-    <w:lsdException w:name="toc 8" w:uiPriority="39"/>
-    <w:lsdException w:name="toc 9" w:uiPriority="39"/>
-    <w:lsdException w:name="caption" w:uiPriority="35" w:qFormat="1"/>
-    <w:lsdException w:name="Title" w:semiHidden="0" w:uiPriority="10" w:unhideWhenUsed="0" w:qFormat="1"/>
-    <w:lsdException w:name="Default Paragraph Font" w:uiPriority="1"/>
-    <w:lsdException w:name="Subtitle" w:semiHidden="0" w:uiPriority="11" w:unhideWhenUsed="0" w:qFormat="1"/>
-    <w:lsdException w:name="Strong" w:semiHidden="0" w:uiPriority="22" w:unhideWhenUsed="0" w:qFormat="1"/>
-    <w:lsdException w:name="Emphasis" w:semiHidden="0" w:uiPriority="20" w:unhideWhenUsed="0" w:qFormat="1"/>
-    <w:lsdException w:name="Table Grid" w:semiHidden="0" w:uiPriority="59" w:unhideWhenUsed="0"/>
-    <w:lsdException w:name="Placeholder Text" w:unhideWhenUsed="0"/>
-    <w:lsdException w:name="No Spacing" w:semiHidden="0" w:uiPriority="1" w:unhideWhenUsed="0" w:qFormat="1"/>
-    <w:lsdException w:name="Light Shading" w:semiHidden="0" w:uiPriority="60" w:unhideWhenUsed="0"/>
-    <w:lsdException w:name="Light List" w:semiHidden="0" w:uiPriority="61" w:unhideWhenUsed="0"/>
-    <w:lsdException w:name="Light Grid" w:semiHidden="0" w:uiPriority="62" w:unhideWhenUsed="0"/>
-    <w:lsdException w:name="Medium Shading 1" w:semiHidden="0" w:uiPriority="63" w:unhideWhenUsed="0"/>
-    <w:lsdException w:name="Medium Shading 2" w:semiHidden="0" w:uiPriority="64" w:unhideWhenUsed="0"/>
-    <w:lsdException w:name="Medium List 1" w:semiHidden="0" w:uiPriority="65" w:unhideWhenUsed="0"/>
-    <w:lsdException w:name="Medium List 2" w:semiHidden="0" w:uiPriority="66" w:unhideWhenUsed="0"/>
-    <w:lsdException w:name="Medium Grid 1" w:semiHidden="0" w:uiPriority="67" w:unhideWhenUsed="0"/>
-    <w:lsdException w:name="Medium Grid 2" w:semiHidden="0" w:uiPriority="68" w:unhideWhenUsed="0"/>
-    <w:lsdException w:name="Medium Grid 3" w:semiHidden="0" w:uiPriority="69" w:unhideWhenUsed="0"/>
-    <w:lsdException w:name="Dark List" w:semiHidden="0" w:uiPriority="70" w:unhideWhenUsed="0"/>
-    <w:lsdException w:name="Colorful Shading" w:semiHidden="0" w:uiPriority="71" w:unhideWhenUsed="0"/>
-    <w:lsdException w:name="Colorful List" w:semiHidden="0" w:uiPriority="72" w:unhideWhenUsed="0"/>
-    <w:lsdException w:name="Colorful Grid" w:semiHidden="0" w:uiPriority="73" w:unhideWhenUsed="0"/>
-    <w:lsdException w:name="Light Shading Accent 1" w:semiHidden="0" w:uiPriority="60" w:unhideWhenUsed="0"/>
-    <w:lsdException w:name="Light List Accent 1" w:semiHidden="0" w:uiPriority="61" w:unhideWhenUsed="0"/>
-    <w:lsdException w:name="Light Grid Accent 1" w:semiHidden="0" w:uiPriority="62" w:unhideWhenUsed="0"/>
-    <w:lsdException w:name="Medium Shading 1 Accent 1" w:semiHidden="0" w:uiPriority="63" w:unhideWhenUsed="0"/>
-    <w:lsdException w:name="Medium Shading 2 Accent 1" w:semiHidden="0" w:uiPriority="64" w:unhideWhenUsed="0"/>
-    <w:lsdException w:name="Medium List 1 Accent 1" w:semiHidden="0" w:uiPriority="65" w:unhideWhenUsed="0"/>
-    <w:lsdException w:name="Revision" w:unhideWhenUsed="0"/>
-    <w:lsdException w:name="List Paragraph" w:semiHidden="0" w:uiPriority="34" w:unhideWhenUsed="0" w:qFormat="1"/>
-    <w:lsdException w:name="Quote" w:semiHidden="0" w:uiPriority="29" w:unhideWhenUsed="0" w:qFormat="1"/>
-    <w:lsdException w:name="Intense Quote" w:semiHidden="0" w:uiPriority="30" w:unhideWhenUsed="0" w:qFormat="1"/>
-    <w:lsdException w:name="Medium List 2 Accent 1" w:semiHidden="0" w:uiPriority="66" w:unhideWhenUsed="0"/>
-    <w:lsdException w:name="Medium Grid 1 Accent 1" w:semiHidden="0" w:uiPriority="67" w:unhideWhenUsed="0"/>
-    <w:lsdException w:name="Medium Grid 2 Accent 1" w:semiHidden="0" w:uiPriority="68" w:unhideWhenUsed="0"/>
-    <w:lsdException w:name="Medium Grid 3 Accent 1" w:semiHidden="0" w:uiPriority="69" w:unhideWhenUsed="0"/>
-    <w:lsdException w:name="Dark List Accent 1" w:semiHidden="0" w:uiPriority="70" w:unhideWhenUsed="0"/>
-    <w:lsdException w:name="Colorful Shading Accent 1" w:semiHidden="0" w:uiPriority="71" w:unhideWhenUsed="0"/>
-    <w:lsdException w:name="Colorful List Accent 1" w:semiHidden="0" w:uiPriority="72" w:unhideWhenUsed="0"/>
-    <w:lsdException w:name="Colorful Grid Accent 1" w:semiHidden="0" w:uiPriority="73" w:unhideWhenUsed="0"/>
-    <w:lsdException w:name="Light Shading Accent 2" w:semiHidden="0" w:uiPriority="60" w:unhideWhenUsed="0"/>
-    <w:lsdException w:name="Light List Accent 2" w:semiHidden="0" w:uiPriority="61" w:unhideWhenUsed="0"/>
-    <w:lsdException w:name="Light Grid Accent 2" w:semiHidden="0" w:uiPriority="62" w:unhideWhenUsed="0"/>
-    <w:lsdException w:name="Medium Shading 1 Accent 2" w:semiHidden="0" w:uiPriority="63" w:unhideWhenUsed="0"/>
-    <w:lsdException w:name="Medium Shading 2 Accent 2" w:semiHidden="0" w:uiPriority="64" w:unhideWhenUsed="0"/>
-    <w:lsdException w:name="Medium List 1 Accent 2" w:semiHidden="0" w:uiPriority="65" w:unhideWhenUsed="0"/>
-    <w:lsdException w:name="Medium List 2 Accent 2" w:semiHidden="0" w:uiPriority="66" w:unhideWhenUsed="0"/>
-    <w:lsdException w:name="Medium Grid 1 Accent 2" w:semiHidden="0" w:uiPriority="67" w:unhideWhenUsed="0"/>
-    <w:lsdException w:name="Medium Grid 2 Accent 2" w:semiHidden="0" w:uiPriority="68" w:unhideWhenUsed="0"/>
-    <w:lsdException w:name="Medium Grid 3 Accent 2" w:semiHidden="0" w:uiPriority="69" w:unhideWhenUsed="0"/>
-    <w:lsdException w:name="Dark List Accent 2" w:semiHidden="0" w:uiPriority="70" w:unhideWhenUsed="0"/>
-    <w:lsdException w:name="Colorful Shading Accent 2" w:semiHidden="0" w:uiPriority="71" w:unhideWhenUsed="0"/>
-    <w:lsdException w:name="Colorful List Accent 2" w:semiHidden="0" w:uiPriority="72" w:unhideWhenUsed="0"/>
-    <w:lsdException w:name="Colorful Grid Accent 2" w:semiHidden="0" w:uiPriority="73" w:unhideWhenUsed="0"/>
-    <w:lsdException w:name="Light Shading Accent 3" w:semiHidden="0" w:uiPriority="60" w:unhideWhenUsed="0"/>
-    <w:lsdException w:name="Light List Accent 3" w:semiHidden="0" w:uiPriority="61" w:unhideWhenUsed="0"/>
-    <w:lsdException w:name="Light Grid Accent 3" w:semiHidden="0" w:uiPriority="62" w:unhideWhenUsed="0"/>
-    <w:lsdException w:name="Medium Shading 1 Accent 3" w:semiHidden="0" w:uiPriority="63" w:unhideWhenUsed="0"/>
-    <w:lsdException w:name="Medium Shading 2 Accent 3" w:semiHidden="0" w:uiPriority="64" w:unhideWhenUsed="0"/>
-    <w:lsdException w:name="Medium List 1 Accent 3" w:semiHidden="0" w:uiPriority="65" w:unhideWhenUsed="0"/>
-    <w:lsdException w:name="Medium List 2 Accent 3" w:semiHidden="0" w:uiPriority="66" w:unhideWhenUsed="0"/>
-    <w:lsdException w:name="Medium Grid 1 Accent 3" w:semiHidden="0" w:uiPriority="67" w:unhideWhenUsed="0"/>
-    <w:lsdException w:name="Medium Grid 2 Accent 3" w:semiHidden="0" w:uiPriority="68" w:unhideWhenUsed="0"/>
-    <w:lsdException w:name="Medium Grid 3 Accent 3" w:semiHidden="0" w:uiPriority="69" w:unhideWhenUsed="0"/>
-    <w:lsdException w:name="Dark List Accent 3" w:semiHidden="0" w:uiPriority="70" w:unhideWhenUsed="0"/>
-    <w:lsdException w:name="Colorful Shading Accent 3" w:semiHidden="0" w:uiPriority="71" w:unhideWhenUsed="0"/>
-    <w:lsdException w:name="Colorful List Accent 3" w:semiHidden="0" w:uiPriority="72" w:unhideWhenUsed="0"/>
-    <w:lsdException w:name="Colorful Grid Accent 3" w:semiHidden="0" w:uiPriority="73" w:unhideWhenUsed="0"/>
-    <w:lsdException w:name="Light Shading Accent 4" w:semiHidden="0" w:uiPriority="60" w:unhideWhenUsed="0"/>
-    <w:lsdException w:name="Light List Accent 4" w:semiHidden="0" w:uiPriority="61" w:unhideWhenUsed="0"/>
-    <w:lsdException w:name="Light Grid Accent 4" w:semiHidden="0" w:uiPriority="62" w:unhideWhenUsed="0"/>
-    <w:lsdException w:name="Medium Shading 1 Accent 4" w:semiHidden="0" w:uiPriority="63" w:unhideWhenUsed="0"/>
-    <w:lsdException w:name="Medium Shading 2 Accent 4" w:semiHidden="0" w:uiPriority="64" w:unhideWhenUsed="0"/>
-    <w:lsdException w:name="Medium List 1 Accent 4" w:semiHidden="0" w:uiPriority="65" w:unhideWhenUsed="0"/>
-    <w:lsdException w:name="Medium List 2 Accent 4" w:semiHidden="0" w:uiPriority="66" w:unhideWhenUsed="0"/>
-    <w:lsdException w:name="Medium Grid 1 Accent 4" w:semiHidden="0" w:uiPriority="67" w:unhideWhenUsed="0"/>
-    <w:lsdException w:name="Medium Grid 2 Accent 4" w:semiHidden="0" w:uiPriority="68" w:unhideWhenUsed="0"/>
-    <w:lsdException w:name="Medium Grid 3 Accent 4" w:semiHidden="0" w:uiPriority="69" w:unhideWhenUsed="0"/>
-    <w:lsdException w:name="Dark List Accent 4" w:semiHidden="0" w:uiPriority="70" w:unhideWhenUsed="0"/>
-    <w:lsdException w:name="Colorful Shading Accent 4" w:semiHidden="0" w:uiPriority="71" w:unhideWhenUsed="0"/>
-    <w:lsdException w:name="Colorful List Accent 4" w:semiHidden="0" w:uiPriority="72" w:unhideWhenUsed="0"/>
-    <w:lsdException w:name="Colorful Grid Accent 4" w:semiHidden="0" w:uiPriority="73" w:unhideWhenUsed="0"/>
-    <w:lsdException w:name="Light Shading Accent 5" w:semiHidden="0" w:uiPriority="60" w:unhideWhenUsed="0"/>
-    <w:lsdException w:name="Light List Accent 5" w:semiHidden="0" w:uiPriority="61" w:unhideWhenUsed="0"/>
-    <w:lsdException w:name="Light Grid Accent 5" w:semiHidden="0" w:uiPriority="62" w:unhideWhenUsed="0"/>
-    <w:lsdException w:name="Medium Shading 1 Accent 5" w:semiHidden="0" w:uiPriority="63" w:unhideWhenUsed="0"/>
-    <w:lsdException w:name="Medium Shading 2 Accent 5" w:semiHidden="0" w:uiPriority="64" w:unhideWhenUsed="0"/>
-    <w:lsdException w:name="Medium List 1 Accent 5" w:semiHidden="0" w:uiPriority="65" w:unhideWhenUsed="0"/>
-    <w:lsdException w:name="Medium List 2 Accent 5" w:semiHidden="0" w:uiPriority="66" w:unhideWhenUsed="0"/>
-    <w:lsdException w:name="Medium Grid 1 Accent 5" w:semiHidden="0" w:uiPriority="67" w:unhideWhenUsed="0"/>
-    <w:lsdException w:name="Medium Grid 2 Accent 5" w:semiHidden="0" w:uiPriority="68" w:unhideWhenUsed="0"/>
-    <w:lsdException w:name="Medium Grid 3 Accent 5" w:semiHidden="0" w:uiPriority="69" w:unhideWhenUsed="0"/>
-    <w:lsdException w:name="Dark List Accent 5" w:semiHidden="0" w:uiPriority="70" w:unhideWhenUsed="0"/>
-    <w:lsdException w:name="Colorful Shading Accent 5" w:semiHidden="0" w:uiPriority="71" w:unhideWhenUsed="0"/>
-    <w:lsdException w:name="Colorful List Accent 5" w:semiHidden="0" w:uiPriority="72" w:unhideWhenUsed="0"/>
-    <w:lsdException w:name="Colorful Grid Accent 5" w:semiHidden="0" w:uiPriority="73" w:unhideWhenUsed="0"/>
-    <w:lsdException w:name="Light Shading Accent 6" w:semiHidden="0" w:uiPriority="60" w:unhideWhenUsed="0"/>
-    <w:lsdException w:name="Light List Accent 6" w:semiHidden="0" w:uiPriority="61" w:unhideWhenUsed="0"/>
-    <w:lsdException w:name="Light Grid Accent 6" w:semiHidden="0" w:uiPriority="62" w:unhideWhenUsed="0"/>
-    <w:lsdException w:name="Medium Shading 1 Accent 6" w:semiHidden="0" w:uiPriority="63" w:unhideWhenUsed="0"/>
-    <w:lsdException w:name="Medium Shading 2 Accent 6" w:semiHidden="0" w:uiPriority="64" w:unhideWhenUsed="0"/>
-    <w:lsdException w:name="Medium List 1 Accent 6" w:semiHidden="0" w:uiPriority="65" w:unhideWhenUsed="0"/>
-    <w:lsdException w:name="Medium List 2 Accent 6" w:semiHidden="0" w:uiPriority="66" w:unhideWhenUsed="0"/>
-    <w:lsdException w:name="Medium Grid 1 Accent 6" w:semiHidden="0" w:uiPriority="67" w:unhideWhenUsed="0"/>
-    <w:lsdException w:name="Medium Grid 2 Accent 6" w:semiHidden="0" w:uiPriority="68" w:unhideWhenUsed="0"/>
-    <w:lsdException w:name="Medium Grid 3 Accent 6" w:semiHidden="0" w:uiPriority="69" w:unhideWhenUsed="0"/>
-    <w:lsdException w:name="Dark List Accent 6" w:semiHidden="0" w:uiPriority="70" w:unhideWhenUsed="0"/>
-    <w:lsdException w:name="Colorful Shading Accent 6" w:semiHidden="0" w:uiPriority="71" w:unhideWhenUsed="0"/>
-    <w:lsdException w:name="Colorful List Accent 6" w:semiHidden="0" w:uiPriority="72" w:unhideWhenUsed="0"/>
-    <w:lsdException w:name="Colorful Grid Accent 6" w:semiHidden="0" w:uiPriority="73" w:unhideWhenUsed="0"/>
-    <w:lsdException w:name="Subtle Emphasis" w:semiHidden="0" w:uiPriority="19" w:unhideWhenUsed="0" w:qFormat="1"/>
-    <w:lsdException w:name="Intense Emphasis" w:semiHidden="0" w:uiPriority="21" w:unhideWhenUsed="0" w:qFormat="1"/>
-    <w:lsdException w:name="Subtle Reference" w:semiHidden="0" w:uiPriority="31" w:unhideWhenUsed="0" w:qFormat="1"/>
-    <w:lsdException w:name="Intense Reference" w:semiHidden="0" w:uiPriority="32" w:unhideWhenUsed="0" w:qFormat="1"/>
-    <w:lsdException w:name="Book Title" w:semiHidden="0" w:uiPriority="33" w:unhideWhenUsed="0" w:qFormat="1"/>
-    <w:lsdException w:name="Bibliography" w:uiPriority="37"/>
-    <w:lsdException w:name="TOC Heading" w:uiPriority="39" w:qFormat="1"/>
-  </w:latentStyles>
-  <w:style w:type="paragraph" w:default="1" w:styleId="Normal">
-    <w:name w:val="Normal"/>
-    <w:qFormat/>
-  </w:style>
-  <w:style w:type="character" w:default="1" w:styleId="DefaultParagraphFont">
-    <w:name w:val="Default Paragraph Font"/>
-    <w:uiPriority w:val="1"/>
-    <w:semiHidden/>
-    <w:unhideWhenUsed/>
-  </w:style>
-  <w:style w:type="table" w:default="1" w:styleId="TableNormal">
-    <w:name w:val="Normal Table"/>
-    <w:uiPriority w:val="99"/>
-    <w:semiHidden/>
-    <w:unhideWhenUsed/>
-    <w:tblPr>
-      <w:tblInd w:w="0" w:type="dxa"/>
-      <w:tblCellMar>
-        <w:top w:w="0" w:type="dxa"/>
-        <w:left w:w="108" w:type="dxa"/>
-        <w:bottom w:w="0" w:type="dxa"/>
-        <w:right w:w="108" w:type="dxa"/>
-      </w:tblCellMar>
-    </w:tblPr>
-  </w:style>
-  <w:style w:type="numbering" w:default="1" w:styleId="NoList">
-    <w:name w:val="No List"/>
-    <w:uiPriority w:val="99"/>
-    <w:semiHidden/>
-    <w:unhideWhenUsed/>
-  </w:style>
-  <w:style w:type="paragraph" w:customStyle="1" w:styleId="F8C36838DA427F4D896475C907CA15E2">
-    <w:name w:val="F8C36838DA427F4D896475C907CA15E2"/>
-    <w:rsid w:val="004D7EB7"/>
-  </w:style>
-  <w:style w:type="paragraph" w:customStyle="1" w:styleId="EED33354C425524DACE277B9D6D652E5">
-    <w:name w:val="EED33354C425524DACE277B9D6D652E5"/>
-    <w:rsid w:val="004D7EB7"/>
-  </w:style>
-  <w:style w:type="paragraph" w:customStyle="1" w:styleId="A7F949CDEE534F42BC8B72CC13C604C6">
-    <w:name w:val="A7F949CDEE534F42BC8B72CC13C604C6"/>
-    <w:rsid w:val="004D7EB7"/>
-  </w:style>
-  <w:style w:type="paragraph" w:customStyle="1" w:styleId="78E79567C833B04C9B4E8B348150B4E9">
-    <w:name w:val="78E79567C833B04C9B4E8B348150B4E9"/>
-    <w:rsid w:val="004D7EB7"/>
-  </w:style>
-</w:styles>
-</file>
-
-<file path=word/glossary/stylesWithEffects.xml><?xml version="1.0" encoding="utf-8"?>
-<w:styles xmlns:wpc="http://schemas.microsoft.com/office/word/2010/wordprocessingCanvas" xmlns:mo="http://schemas.microsoft.com/office/mac/office/2008/main" xmlns:mc="http://schemas.openxmlformats.org/markup-compatibility/2006" xmlns:mv="urn:schemas-microsoft-com:mac:vml" xmlns:o="urn:schemas-microsoft-com:office:office" xmlns:r="http://schemas.openxmlformats.org/officeDocument/2006/relationships" xmlns:m="http://schemas.openxmlformats.org/officeDocument/2006/math" xmlns:v="urn:schemas-microsoft-com:vml" xmlns:wp14="http://schemas.microsoft.com/office/word/2010/wordprocessingDrawing" xmlns:wp="http://schemas.openxmlformats.org/drawingml/2006/wordprocessingDrawing" xmlns:w10="urn:schemas-microsoft-com:office:word" xmlns:w="http://schemas.openxmlformats.org/wordprocessingml/2006/main" xmlns:w14="http://schemas.microsoft.com/office/word/2010/wordml" xmlns:wpg="http://schemas.microsoft.com/office/word/2010/wordprocessingGroup" xmlns:wpi="http://schemas.microsoft.com/office/word/2010/wordprocessingInk" xmlns:wne="http://schemas.microsoft.com/office/word/2006/wordml" xmlns:wps="http://schemas.microsoft.com/office/word/2010/wordprocessingShape" mc:Ignorable="w14 wp14">
-  <w:docDefaults>
-    <w:rPrDefault>
-      <w:rPr>
-        <w:rFonts w:asciiTheme="minorHAnsi" w:eastAsiaTheme="minorEastAsia" w:hAnsiTheme="minorHAnsi" w:cstheme="minorBidi"/>
-        <w:sz w:val="24"/>
-        <w:szCs w:val="24"/>
-        <w:lang w:val="en-US" w:eastAsia="ja-JP" w:bidi="ar-SA"/>
-      </w:rPr>
-    </w:rPrDefault>
-    <w:pPrDefault/>
-  </w:docDefaults>
-  <w:latentStyles w:defLockedState="0" w:defUIPriority="99" w:defSemiHidden="1" w:defUnhideWhenUsed="1" w:defQFormat="0" w:count="276">
-    <w:lsdException w:name="Normal" w:semiHidden="0" w:uiPriority="0" w:unhideWhenUsed="0" w:qFormat="1"/>
-    <w:lsdException w:name="heading 1" w:semiHidden="0" w:uiPriority="9" w:unhideWhenUsed="0" w:qFormat="1"/>
-    <w:lsdException w:name="heading 2" w:uiPriority="9" w:qFormat="1"/>
-    <w:lsdException w:name="heading 3" w:uiPriority="9" w:qFormat="1"/>
-    <w:lsdException w:name="heading 4" w:uiPriority="9" w:qFormat="1"/>
-    <w:lsdException w:name="heading 5" w:uiPriority="9" w:qFormat="1"/>
-    <w:lsdException w:name="heading 6" w:uiPriority="9" w:qFormat="1"/>
-    <w:lsdException w:name="heading 7" w:uiPriority="9" w:qFormat="1"/>
-    <w:lsdException w:name="heading 8" w:uiPriority="9" w:qFormat="1"/>
-    <w:lsdException w:name="heading 9" w:uiPriority="9" w:qFormat="1"/>
-    <w:lsdException w:name="toc 1" w:uiPriority="39"/>
-    <w:lsdException w:name="toc 2" w:uiPriority="39"/>
-    <w:lsdException w:name="toc 3" w:uiPriority="39"/>
-    <w:lsdException w:name="toc 4" w:uiPriority="39"/>
-    <w:lsdException w:name="toc 5" w:uiPriority="39"/>
-    <w:lsdException w:name="toc 6" w:uiPriority="39"/>
-    <w:lsdException w:name="toc 7" w:uiPriority="39"/>
-    <w:lsdException w:name="toc 8" w:uiPriority="39"/>
-    <w:lsdException w:name="toc 9" w:uiPriority="39"/>
-    <w:lsdException w:name="caption" w:uiPriority="35" w:qFormat="1"/>
-    <w:lsdException w:name="Title" w:semiHidden="0" w:uiPriority="10" w:unhideWhenUsed="0" w:qFormat="1"/>
-    <w:lsdException w:name="Default Paragraph Font" w:uiPriority="1"/>
-    <w:lsdException w:name="Subtitle" w:semiHidden="0" w:uiPriority="11" w:unhideWhenUsed="0" w:qFormat="1"/>
-    <w:lsdException w:name="Strong" w:semiHidden="0" w:uiPriority="22" w:unhideWhenUsed="0" w:qFormat="1"/>
-    <w:lsdException w:name="Emphasis" w:semiHidden="0" w:uiPriority="20" w:unhideWhenUsed="0" w:qFormat="1"/>
-    <w:lsdException w:name="Table Grid" w:semiHidden="0" w:uiPriority="59" w:unhideWhenUsed="0"/>
-    <w:lsdException w:name="Placeholder Text" w:unhideWhenUsed="0"/>
-    <w:lsdException w:name="No Spacing" w:semiHidden="0" w:uiPriority="1" w:unhideWhenUsed="0" w:qFormat="1"/>
-    <w:lsdException w:name="Light Shading" w:semiHidden="0" w:uiPriority="60" w:unhideWhenUsed="0"/>
-    <w:lsdException w:name="Light List" w:semiHidden="0" w:uiPriority="61" w:unhideWhenUsed="0"/>
-    <w:lsdException w:name="Light Grid" w:semiHidden="0" w:uiPriority="62" w:unhideWhenUsed="0"/>
-    <w:lsdException w:name="Medium Shading 1" w:semiHidden="0" w:uiPriority="63" w:unhideWhenUsed="0"/>
-    <w:lsdException w:name="Medium Shading 2" w:semiHidden="0" w:uiPriority="64" w:unhideWhenUsed="0"/>
-    <w:lsdException w:name="Medium List 1" w:semiHidden="0" w:uiPriority="65" w:unhideWhenUsed="0"/>
-    <w:lsdException w:name="Medium List 2" w:semiHidden="0" w:uiPriority="66" w:unhideWhenUsed="0"/>
-    <w:lsdException w:name="Medium Grid 1" w:semiHidden="0" w:uiPriority="67" w:unhideWhenUsed="0"/>
-    <w:lsdException w:name="Medium Grid 2" w:semiHidden="0" w:uiPriority="68" w:unhideWhenUsed="0"/>
-    <w:lsdException w:name="Medium Grid 3" w:semiHidden="0" w:uiPriority="69" w:unhideWhenUsed="0"/>
-    <w:lsdException w:name="Dark List" w:semiHidden="0" w:uiPriority="70" w:unhideWhenUsed="0"/>
-    <w:lsdException w:name="Colorful Shading" w:semiHidden="0" w:uiPriority="71" w:unhideWhenUsed="0"/>
-    <w:lsdException w:name="Colorful List" w:semiHidden="0" w:uiPriority="72" w:unhideWhenUsed="0"/>
-    <w:lsdException w:name="Colorful Grid" w:semiHidden="0" w:uiPriority="73" w:unhideWhenUsed="0"/>
-    <w:lsdException w:name="Light Shading Accent 1" w:semiHidden="0" w:uiPriority="60" w:unhideWhenUsed="0"/>
-    <w:lsdException w:name="Light List Accent 1" w:semiHidden="0" w:uiPriority="61" w:unhideWhenUsed="0"/>
-    <w:lsdException w:name="Light Grid Accent 1" w:semiHidden="0" w:uiPriority="62" w:unhideWhenUsed="0"/>
-    <w:lsdException w:name="Medium Shading 1 Accent 1" w:semiHidden="0" w:uiPriority="63" w:unhideWhenUsed="0"/>
-    <w:lsdException w:name="Medium Shading 2 Accent 1" w:semiHidden="0" w:uiPriority="64" w:unhideWhenUsed="0"/>
-    <w:lsdException w:name="Medium List 1 Accent 1" w:semiHidden="0" w:uiPriority="65" w:unhideWhenUsed="0"/>
-    <w:lsdException w:name="Revision" w:unhideWhenUsed="0"/>
-    <w:lsdException w:name="List Paragraph" w:semiHidden="0" w:uiPriority="34" w:unhideWhenUsed="0" w:qFormat="1"/>
-    <w:lsdException w:name="Quote" w:semiHidden="0" w:uiPriority="29" w:unhideWhenUsed="0" w:qFormat="1"/>
-    <w:lsdException w:name="Intense Quote" w:semiHidden="0" w:uiPriority="30" w:unhideWhenUsed="0" w:qFormat="1"/>
-    <w:lsdException w:name="Medium List 2 Accent 1" w:semiHidden="0" w:uiPriority="66" w:unhideWhenUsed="0"/>
-    <w:lsdException w:name="Medium Grid 1 Accent 1" w:semiHidden="0" w:uiPriority="67" w:unhideWhenUsed="0"/>
-    <w:lsdException w:name="Medium Grid 2 Accent 1" w:semiHidden="0" w:uiPriority="68" w:unhideWhenUsed="0"/>
-    <w:lsdException w:name="Medium Grid 3 Accent 1" w:semiHidden="0" w:uiPriority="69" w:unhideWhenUsed="0"/>
-    <w:lsdException w:name="Dark List Accent 1" w:semiHidden="0" w:uiPriority="70" w:unhideWhenUsed="0"/>
-    <w:lsdException w:name="Colorful Shading Accent 1" w:semiHidden="0" w:uiPriority="71" w:unhideWhenUsed="0"/>
-    <w:lsdException w:name="Colorful List Accent 1" w:semiHidden="0" w:uiPriority="72" w:unhideWhenUsed="0"/>
-    <w:lsdException w:name="Colorful Grid Accent 1" w:semiHidden="0" w:uiPriority="73" w:unhideWhenUsed="0"/>
-    <w:lsdException w:name="Light Shading Accent 2" w:semiHidden="0" w:uiPriority="60" w:unhideWhenUsed="0"/>
-    <w:lsdException w:name="Light List Accent 2" w:semiHidden="0" w:uiPriority="61" w:unhideWhenUsed="0"/>
-    <w:lsdException w:name="Light Grid Accent 2" w:semiHidden="0" w:uiPriority="62" w:unhideWhenUsed="0"/>
-    <w:lsdException w:name="Medium Shading 1 Accent 2" w:semiHidden="0" w:uiPriority="63" w:unhideWhenUsed="0"/>
-    <w:lsdException w:name="Medium Shading 2 Accent 2" w:semiHidden="0" w:uiPriority="64" w:unhideWhenUsed="0"/>
-    <w:lsdException w:name="Medium List 1 Accent 2" w:semiHidden="0" w:uiPriority="65" w:unhideWhenUsed="0"/>
-    <w:lsdException w:name="Medium List 2 Accent 2" w:semiHidden="0" w:uiPriority="66" w:unhideWhenUsed="0"/>
-    <w:lsdException w:name="Medium Grid 1 Accent 2" w:semiHidden="0" w:uiPriority="67" w:unhideWhenUsed="0"/>
-    <w:lsdException w:name="Medium Grid 2 Accent 2" w:semiHidden="0" w:uiPriority="68" w:unhideWhenUsed="0"/>
-    <w:lsdException w:name="Medium Grid 3 Accent 2" w:semiHidden="0" w:uiPriority="69" w:unhideWhenUsed="0"/>
-    <w:lsdException w:name="Dark List Accent 2" w:semiHidden="0" w:uiPriority="70" w:unhideWhenUsed="0"/>
-    <w:lsdException w:name="Colorful Shading Accent 2" w:semiHidden="0" w:uiPriority="71" w:unhideWhenUsed="0"/>
-    <w:lsdException w:name="Colorful List Accent 2" w:semiHidden="0" w:uiPriority="72" w:unhideWhenUsed="0"/>
-    <w:lsdException w:name="Colorful Grid Accent 2" w:semiHidden="0" w:uiPriority="73" w:unhideWhenUsed="0"/>
-    <w:lsdException w:name="Light Shading Accent 3" w:semiHidden="0" w:uiPriority="60" w:unhideWhenUsed="0"/>
-    <w:lsdException w:name="Light List Accent 3" w:semiHidden="0" w:uiPriority="61" w:unhideWhenUsed="0"/>
-    <w:lsdException w:name="Light Grid Accent 3" w:semiHidden="0" w:uiPriority="62" w:unhideWhenUsed="0"/>
-    <w:lsdException w:name="Medium Shading 1 Accent 3" w:semiHidden="0" w:uiPriority="63" w:unhideWhenUsed="0"/>
-    <w:lsdException w:name="Medium Shading 2 Accent 3" w:semiHidden="0" w:uiPriority="64" w:unhideWhenUsed="0"/>
-    <w:lsdException w:name="Medium List 1 Accent 3" w:semiHidden="0" w:uiPriority="65" w:unhideWhenUsed="0"/>
-    <w:lsdException w:name="Medium List 2 Accent 3" w:semiHidden="0" w:uiPriority="66" w:unhideWhenUsed="0"/>
-    <w:lsdException w:name="Medium Grid 1 Accent 3" w:semiHidden="0" w:uiPriority="67" w:unhideWhenUsed="0"/>
-    <w:lsdException w:name="Medium Grid 2 Accent 3" w:semiHidden="0" w:uiPriority="68" w:unhideWhenUsed="0"/>
-    <w:lsdException w:name="Medium Grid 3 Accent 3" w:semiHidden="0" w:uiPriority="69" w:unhideWhenUsed="0"/>
-    <w:lsdException w:name="Dark List Accent 3" w:semiHidden="0" w:uiPriority="70" w:unhideWhenUsed="0"/>
-    <w:lsdException w:name="Colorful Shading Accent 3" w:semiHidden="0" w:uiPriority="71" w:unhideWhenUsed="0"/>
-    <w:lsdException w:name="Colorful List Accent 3" w:semiHidden="0" w:uiPriority="72" w:unhideWhenUsed="0"/>
-    <w:lsdException w:name="Colorful Grid Accent 3" w:semiHidden="0" w:uiPriority="73" w:unhideWhenUsed="0"/>
-    <w:lsdException w:name="Light Shading Accent 4" w:semiHidden="0" w:uiPriority="60" w:unhideWhenUsed="0"/>
-    <w:lsdException w:name="Light List Accent 4" w:semiHidden="0" w:uiPriority="61" w:unhideWhenUsed="0"/>
-    <w:lsdException w:name="Light Grid Accent 4" w:semiHidden="0" w:uiPriority="62" w:unhideWhenUsed="0"/>
-    <w:lsdException w:name="Medium Shading 1 Accent 4" w:semiHidden="0" w:uiPriority="63" w:unhideWhenUsed="0"/>
-    <w:lsdException w:name="Medium Shading 2 Accent 4" w:semiHidden="0" w:uiPriority="64" w:unhideWhenUsed="0"/>
-    <w:lsdException w:name="Medium List 1 Accent 4" w:semiHidden="0" w:uiPriority="65" w:unhideWhenUsed="0"/>
-    <w:lsdException w:name="Medium List 2 Accent 4" w:semiHidden="0" w:uiPriority="66" w:unhideWhenUsed="0"/>
-    <w:lsdException w:name="Medium Grid 1 Accent 4" w:semiHidden="0" w:uiPriority="67" w:unhideWhenUsed="0"/>
-    <w:lsdException w:name="Medium Grid 2 Accent 4" w:semiHidden="0" w:uiPriority="68" w:unhideWhenUsed="0"/>
-    <w:lsdException w:name="Medium Grid 3 Accent 4" w:semiHidden="0" w:uiPriority="69" w:unhideWhenUsed="0"/>
-    <w:lsdException w:name="Dark List Accent 4" w:semiHidden="0" w:uiPriority="70" w:unhideWhenUsed="0"/>
-    <w:lsdException w:name="Colorful Shading Accent 4" w:semiHidden="0" w:uiPriority="71" w:unhideWhenUsed="0"/>
-    <w:lsdException w:name="Colorful List Accent 4" w:semiHidden="0" w:uiPriority="72" w:unhideWhenUsed="0"/>
-    <w:lsdException w:name="Colorful Grid Accent 4" w:semiHidden="0" w:uiPriority="73" w:unhideWhenUsed="0"/>
-    <w:lsdException w:name="Light Shading Accent 5" w:semiHidden="0" w:uiPriority="60" w:unhideWhenUsed="0"/>
-    <w:lsdException w:name="Light List Accent 5" w:semiHidden="0" w:uiPriority="61" w:unhideWhenUsed="0"/>
-    <w:lsdException w:name="Light Grid Accent 5" w:semiHidden="0" w:uiPriority="62" w:unhideWhenUsed="0"/>
-    <w:lsdException w:name="Medium Shading 1 Accent 5" w:semiHidden="0" w:uiPriority="63" w:unhideWhenUsed="0"/>
-    <w:lsdException w:name="Medium Shading 2 Accent 5" w:semiHidden="0" w:uiPriority="64" w:unhideWhenUsed="0"/>
-    <w:lsdException w:name="Medium List 1 Accent 5" w:semiHidden="0" w:uiPriority="65" w:unhideWhenUsed="0"/>
-    <w:lsdException w:name="Medium List 2 Accent 5" w:semiHidden="0" w:uiPriority="66" w:unhideWhenUsed="0"/>
-    <w:lsdException w:name="Medium Grid 1 Accent 5" w:semiHidden="0" w:uiPriority="67" w:unhideWhenUsed="0"/>
-    <w:lsdException w:name="Medium Grid 2 Accent 5" w:semiHidden="0" w:uiPriority="68" w:unhideWhenUsed="0"/>
-    <w:lsdException w:name="Medium Grid 3 Accent 5" w:semiHidden="0" w:uiPriority="69" w:unhideWhenUsed="0"/>
-    <w:lsdException w:name="Dark List Accent 5" w:semiHidden="0" w:uiPriority="70" w:unhideWhenUsed="0"/>
-    <w:lsdException w:name="Colorful Shading Accent 5" w:semiHidden="0" w:uiPriority="71" w:unhideWhenUsed="0"/>
-    <w:lsdException w:name="Colorful List Accent 5" w:semiHidden="0" w:uiPriority="72" w:unhideWhenUsed="0"/>
-    <w:lsdException w:name="Colorful Grid Accent 5" w:semiHidden="0" w:uiPriority="73" w:unhideWhenUsed="0"/>
-    <w:lsdException w:name="Light Shading Accent 6" w:semiHidden="0" w:uiPriority="60" w:unhideWhenUsed="0"/>
-    <w:lsdException w:name="Light List Accent 6" w:semiHidden="0" w:uiPriority="61" w:unhideWhenUsed="0"/>
-    <w:lsdException w:name="Light Grid Accent 6" w:semiHidden="0" w:uiPriority="62" w:unhideWhenUsed="0"/>
-    <w:lsdException w:name="Medium Shading 1 Accent 6" w:semiHidden="0" w:uiPriority="63" w:unhideWhenUsed="0"/>
-    <w:lsdException w:name="Medium Shading 2 Accent 6" w:semiHidden="0" w:uiPriority="64" w:unhideWhenUsed="0"/>
-    <w:lsdException w:name="Medium List 1 Accent 6" w:semiHidden="0" w:uiPriority="65" w:unhideWhenUsed="0"/>
-    <w:lsdException w:name="Medium List 2 Accent 6" w:semiHidden="0" w:uiPriority="66" w:unhideWhenUsed="0"/>
-    <w:lsdException w:name="Medium Grid 1 Accent 6" w:semiHidden="0" w:uiPriority="67" w:unhideWhenUsed="0"/>
-    <w:lsdException w:name="Medium Grid 2 Accent 6" w:semiHidden="0" w:uiPriority="68" w:unhideWhenUsed="0"/>
-    <w:lsdException w:name="Medium Grid 3 Accent 6" w:semiHidden="0" w:uiPriority="69" w:unhideWhenUsed="0"/>
-    <w:lsdException w:name="Dark List Accent 6" w:semiHidden="0" w:uiPriority="70" w:unhideWhenUsed="0"/>
-    <w:lsdException w:name="Colorful Shading Accent 6" w:semiHidden="0" w:uiPriority="71" w:unhideWhenUsed="0"/>
-    <w:lsdException w:name="Colorful List Accent 6" w:semiHidden="0" w:uiPriority="72" w:unhideWhenUsed="0"/>
-    <w:lsdException w:name="Colorful Grid Accent 6" w:semiHidden="0" w:uiPriority="73" w:unhideWhenUsed="0"/>
-    <w:lsdException w:name="Subtle Emphasis" w:semiHidden="0" w:uiPriority="19" w:unhideWhenUsed="0" w:qFormat="1"/>
-    <w:lsdException w:name="Intense Emphasis" w:semiHidden="0" w:uiPriority="21" w:unhideWhenUsed="0" w:qFormat="1"/>
-    <w:lsdException w:name="Subtle Reference" w:semiHidden="0" w:uiPriority="31" w:unhideWhenUsed="0" w:qFormat="1"/>
-    <w:lsdException w:name="Intense Reference" w:semiHidden="0" w:uiPriority="32" w:unhideWhenUsed="0" w:qFormat="1"/>
-    <w:lsdException w:name="Book Title" w:semiHidden="0" w:uiPriority="33" w:unhideWhenUsed="0" w:qFormat="1"/>
-    <w:lsdException w:name="Bibliography" w:uiPriority="37"/>
-    <w:lsdException w:name="TOC Heading" w:uiPriority="39" w:qFormat="1"/>
-  </w:latentStyles>
-  <w:style w:type="paragraph" w:default="1" w:styleId="Normal">
-    <w:name w:val="Normal"/>
-    <w:qFormat/>
-  </w:style>
-  <w:style w:type="character" w:default="1" w:styleId="DefaultParagraphFont">
-    <w:name w:val="Default Paragraph Font"/>
-    <w:uiPriority w:val="1"/>
-    <w:semiHidden/>
-    <w:unhideWhenUsed/>
-  </w:style>
-  <w:style w:type="table" w:default="1" w:styleId="TableNormal">
-    <w:name w:val="Normal Table"/>
-    <w:uiPriority w:val="99"/>
-    <w:semiHidden/>
-    <w:unhideWhenUsed/>
-    <w:tblPr>
-      <w:tblInd w:w="0" w:type="dxa"/>
-      <w:tblCellMar>
-        <w:top w:w="0" w:type="dxa"/>
-        <w:left w:w="108" w:type="dxa"/>
-        <w:bottom w:w="0" w:type="dxa"/>
-        <w:right w:w="108" w:type="dxa"/>
-      </w:tblCellMar>
-    </w:tblPr>
-  </w:style>
-  <w:style w:type="numbering" w:default="1" w:styleId="NoList">
-    <w:name w:val="No List"/>
-    <w:uiPriority w:val="99"/>
-    <w:semiHidden/>
-    <w:unhideWhenUsed/>
-  </w:style>
-  <w:style w:type="paragraph" w:customStyle="1" w:styleId="F8C36838DA427F4D896475C907CA15E2">
-    <w:name w:val="F8C36838DA427F4D896475C907CA15E2"/>
-    <w:rsid w:val="004D7EB7"/>
-  </w:style>
-  <w:style w:type="paragraph" w:customStyle="1" w:styleId="EED33354C425524DACE277B9D6D652E5">
-    <w:name w:val="EED33354C425524DACE277B9D6D652E5"/>
-    <w:rsid w:val="004D7EB7"/>
-  </w:style>
-  <w:style w:type="paragraph" w:customStyle="1" w:styleId="A7F949CDEE534F42BC8B72CC13C604C6">
-    <w:name w:val="A7F949CDEE534F42BC8B72CC13C604C6"/>
-    <w:rsid w:val="004D7EB7"/>
-  </w:style>
-  <w:style w:type="paragraph" w:customStyle="1" w:styleId="78E79567C833B04C9B4E8B348150B4E9">
-    <w:name w:val="78E79567C833B04C9B4E8B348150B4E9"/>
-    <w:rsid w:val="004D7EB7"/>
-  </w:style>
-</w:styles>
-</file>
-
-<file path=word/glossary/webSettings.xml><?xml version="1.0" encoding="utf-8"?>
-<w:webSettings xmlns:mc="http://schemas.openxmlformats.org/markup-compatibility/2006" xmlns:r="http://schemas.openxmlformats.org/officeDocument/2006/relationships" xmlns:w="http://schemas.openxmlformats.org/wordprocessingml/2006/main" xmlns:w14="http://schemas.microsoft.com/office/word/2010/wordml" mc:Ignorable="w14">
-  <w:allowPNG/>
-  <w:doNotSaveAsSingleFile/>
-</w:webSettings>
-</file>
-
 <file path=word/theme/theme1.xml><?xml version="1.0" encoding="utf-8"?>
 <a:theme xmlns:a="http://schemas.openxmlformats.org/drawingml/2006/main" name="Office Theme">
   <a:themeElements>
@@ -9832,7 +9319,7 @@
 </file>
 
 <file path=customXml/itemProps2.xml><?xml version="1.0" encoding="utf-8"?>
-<ds:datastoreItem xmlns:ds="http://schemas.openxmlformats.org/officeDocument/2006/customXml" ds:itemID="{B961DA11-ABE8-9C4C-AC58-BE409693F124}">
+<ds:datastoreItem xmlns:ds="http://schemas.openxmlformats.org/officeDocument/2006/customXml" ds:itemID="{95253DD3-839E-4149-B413-45CED4EA36A1}">
   <ds:schemaRefs>
     <ds:schemaRef ds:uri="http://schemas.openxmlformats.org/officeDocument/2006/bibliography"/>
   </ds:schemaRefs>

</xml_diff>